<commit_message>
update the ER-Diagram to V3.
</commit_message>
<xml_diff>
--- a/ER-Diagram/Prog4_ER_v2.docx
+++ b/ER-Diagram/Prog4_ER_v2.docx
@@ -123,7 +123,7 @@
               <mc:AlternateContent>
                 <mc:Choice Requires="wps">
                   <w:drawing>
-                    <wp:anchor distT="0" distB="0" distL="114300" distR="114300" simplePos="0" relativeHeight="251659264" behindDoc="0" locked="0" layoutInCell="1" allowOverlap="1" wp14:anchorId="159A01A9" wp14:editId="503E5ABA">
+                    <wp:anchor distT="0" distB="0" distL="114300" distR="114300" simplePos="0" relativeHeight="251659264" behindDoc="0" locked="0" layoutInCell="1" allowOverlap="1" wp14:anchorId="606EA7E7" wp14:editId="102C236F">
                       <wp:simplePos x="0" y="0"/>
                       <wp:positionH relativeFrom="column">
                         <wp:posOffset>303993</wp:posOffset>
@@ -279,6 +279,86 @@
               <w:jc w:val="center"/>
             </w:pPr>
             <w:r>
+              <w:rPr>
+                <w:noProof/>
+              </w:rPr>
+              <mc:AlternateContent>
+                <mc:Choice Requires="wps">
+                  <w:drawing>
+                    <wp:anchor distT="0" distB="0" distL="114300" distR="114300" simplePos="0" relativeHeight="251695104" behindDoc="0" locked="0" layoutInCell="1" allowOverlap="1" wp14:anchorId="6E4B831D" wp14:editId="61F1E3BF">
+                      <wp:simplePos x="0" y="0"/>
+                      <wp:positionH relativeFrom="column">
+                        <wp:posOffset>767307</wp:posOffset>
+                      </wp:positionH>
+                      <wp:positionV relativeFrom="paragraph">
+                        <wp:posOffset>56183</wp:posOffset>
+                      </wp:positionV>
+                      <wp:extent cx="1132765" cy="1105105"/>
+                      <wp:effectExtent l="0" t="0" r="29845" b="19050"/>
+                      <wp:wrapNone/>
+                      <wp:docPr id="5" name="Elbow Connector 5"/>
+                      <wp:cNvGraphicFramePr/>
+                      <a:graphic xmlns:a="http://schemas.openxmlformats.org/drawingml/2006/main">
+                        <a:graphicData uri="http://schemas.microsoft.com/office/word/2010/wordprocessingShape">
+                          <wps:wsp>
+                            <wps:cNvCnPr/>
+                            <wps:spPr>
+                              <a:xfrm>
+                                <a:off x="0" y="0"/>
+                                <a:ext cx="1132765" cy="1105105"/>
+                              </a:xfrm>
+                              <a:prstGeom prst="bentConnector3">
+                                <a:avLst>
+                                  <a:gd name="adj1" fmla="val 99975"/>
+                                </a:avLst>
+                              </a:prstGeom>
+                            </wps:spPr>
+                            <wps:style>
+                              <a:lnRef idx="1">
+                                <a:schemeClr val="accent1"/>
+                              </a:lnRef>
+                              <a:fillRef idx="0">
+                                <a:schemeClr val="accent1"/>
+                              </a:fillRef>
+                              <a:effectRef idx="0">
+                                <a:schemeClr val="accent1"/>
+                              </a:effectRef>
+                              <a:fontRef idx="minor">
+                                <a:schemeClr val="tx1"/>
+                              </a:fontRef>
+                            </wps:style>
+                            <wps:bodyPr/>
+                          </wps:wsp>
+                        </a:graphicData>
+                      </a:graphic>
+                      <wp14:sizeRelH relativeFrom="margin">
+                        <wp14:pctWidth>0</wp14:pctWidth>
+                      </wp14:sizeRelH>
+                      <wp14:sizeRelV relativeFrom="margin">
+                        <wp14:pctHeight>0</wp14:pctHeight>
+                      </wp14:sizeRelV>
+                    </wp:anchor>
+                  </w:drawing>
+                </mc:Choice>
+                <mc:Fallback>
+                  <w:pict>
+                    <v:shapetype w14:anchorId="41F7D821" id="_x0000_t34" coordsize="21600,21600" o:spt="34" o:oned="t" adj="10800" path="m,l@0,0@0,21600,21600,21600e" filled="f">
+                      <v:stroke joinstyle="miter"/>
+                      <v:formulas>
+                        <v:f eqn="val #0"/>
+                      </v:formulas>
+                      <v:path arrowok="t" fillok="f" o:connecttype="none"/>
+                      <v:handles>
+                        <v:h position="#0,center"/>
+                      </v:handles>
+                      <o:lock v:ext="edit" shapetype="t"/>
+                    </v:shapetype>
+                    <v:shape id="Elbow Connector 5" o:spid="_x0000_s1026" type="#_x0000_t34" style="position:absolute;margin-left:60.4pt;margin-top:4.4pt;width:89.2pt;height:87pt;z-index:251695104;visibility:visible;mso-wrap-style:square;mso-width-percent:0;mso-height-percent:0;mso-wrap-distance-left:9pt;mso-wrap-distance-top:0;mso-wrap-distance-right:9pt;mso-wrap-distance-bottom:0;mso-position-horizontal:absolute;mso-position-horizontal-relative:text;mso-position-vertical:absolute;mso-position-vertical-relative:text;mso-width-percent:0;mso-height-percent:0;mso-width-relative:margin;mso-height-relative:margin" o:gfxdata="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" adj="21595" strokecolor="#5b9bd5 [3204]" strokeweight=".5pt"/>
+                  </w:pict>
+                </mc:Fallback>
+              </mc:AlternateContent>
+            </w:r>
+            <w:r>
               <w:t>Model</w:t>
             </w:r>
           </w:p>
@@ -309,16 +389,6 @@
       <w:pPr>
         <w:jc w:val="center"/>
       </w:pPr>
-    </w:p>
-    <w:p>
-      <w:pPr>
-        <w:jc w:val="center"/>
-      </w:pPr>
-    </w:p>
-    <w:p>
-      <w:pPr>
-        <w:jc w:val="center"/>
-      </w:pPr>
       <w:r>
         <w:rPr>
           <w:noProof/>
@@ -326,7 +396,335 @@
         <mc:AlternateContent>
           <mc:Choice Requires="wps">
             <w:drawing>
-              <wp:anchor distT="0" distB="0" distL="114300" distR="114300" simplePos="0" relativeHeight="251679744" behindDoc="0" locked="0" layoutInCell="1" allowOverlap="1" wp14:anchorId="6771359C" wp14:editId="7D22A1DF">
+              <wp:anchor distT="45720" distB="45720" distL="114300" distR="114300" simplePos="0" relativeHeight="251707392" behindDoc="0" locked="0" layoutInCell="1" allowOverlap="1" wp14:anchorId="1EF85B89" wp14:editId="38DC6452">
+                <wp:simplePos x="0" y="0"/>
+                <wp:positionH relativeFrom="column">
+                  <wp:posOffset>5519912</wp:posOffset>
+                </wp:positionH>
+                <wp:positionV relativeFrom="paragraph">
+                  <wp:posOffset>272567</wp:posOffset>
+                </wp:positionV>
+                <wp:extent cx="791210" cy="211455"/>
+                <wp:effectExtent l="0" t="0" r="8890" b="0"/>
+                <wp:wrapSquare wrapText="bothSides"/>
+                <wp:docPr id="28" name="Text Box 2"/>
+                <wp:cNvGraphicFramePr>
+                  <a:graphicFrameLocks xmlns:a="http://schemas.openxmlformats.org/drawingml/2006/main"/>
+                </wp:cNvGraphicFramePr>
+                <a:graphic xmlns:a="http://schemas.openxmlformats.org/drawingml/2006/main">
+                  <a:graphicData uri="http://schemas.microsoft.com/office/word/2010/wordprocessingShape">
+                    <wps:wsp>
+                      <wps:cNvSpPr txBox="1">
+                        <a:spLocks noChangeArrowheads="1"/>
+                      </wps:cNvSpPr>
+                      <wps:spPr bwMode="auto">
+                        <a:xfrm>
+                          <a:off x="0" y="0"/>
+                          <a:ext cx="791210" cy="211455"/>
+                        </a:xfrm>
+                        <a:prstGeom prst="rect">
+                          <a:avLst/>
+                        </a:prstGeom>
+                        <a:solidFill>
+                          <a:srgbClr val="FFFFFF"/>
+                        </a:solidFill>
+                        <a:ln w="9525">
+                          <a:noFill/>
+                          <a:miter lim="800000"/>
+                          <a:headEnd/>
+                          <a:tailEnd/>
+                        </a:ln>
+                      </wps:spPr>
+                      <wps:txbx>
+                        <w:txbxContent>
+                          <w:p>
+                            <w:pPr>
+                              <w:ind w:right="90"/>
+                              <w:jc w:val="right"/>
+                              <w:rPr>
+                                <w:sz w:val="18"/>
+                                <w:szCs w:val="18"/>
+                              </w:rPr>
+                            </w:pPr>
+                            <w:proofErr w:type="gramStart"/>
+                            <w:r>
+                              <w:rPr>
+                                <w:sz w:val="18"/>
+                                <w:szCs w:val="18"/>
+                              </w:rPr>
+                              <w:t>responsible</w:t>
+                            </w:r>
+                            <w:proofErr w:type="gramEnd"/>
+                          </w:p>
+                        </w:txbxContent>
+                      </wps:txbx>
+                      <wps:bodyPr rot="0" vert="horz" wrap="square" lIns="91440" tIns="45720" rIns="91440" bIns="45720" anchor="t" anchorCtr="0">
+                        <a:noAutofit/>
+                      </wps:bodyPr>
+                    </wps:wsp>
+                  </a:graphicData>
+                </a:graphic>
+                <wp14:sizeRelH relativeFrom="margin">
+                  <wp14:pctWidth>0</wp14:pctWidth>
+                </wp14:sizeRelH>
+                <wp14:sizeRelV relativeFrom="margin">
+                  <wp14:pctHeight>0</wp14:pctHeight>
+                </wp14:sizeRelV>
+              </wp:anchor>
+            </w:drawing>
+          </mc:Choice>
+          <mc:Fallback>
+            <w:pict>
+              <v:shapetype w14:anchorId="1EF85B89" id="_x0000_t202" coordsize="21600,21600" o:spt="202" path="m,l,21600r21600,l21600,xe">
+                <v:stroke joinstyle="miter"/>
+                <v:path gradientshapeok="t" o:connecttype="rect"/>
+              </v:shapetype>
+              <v:shape id="Text Box 2" o:spid="_x0000_s1026" type="#_x0000_t202" style="position:absolute;left:0;text-align:left;margin-left:434.65pt;margin-top:21.45pt;width:62.3pt;height:16.65pt;z-index:251707392;visibility:visible;mso-wrap-style:square;mso-width-percent:0;mso-height-percent:0;mso-wrap-distance-left:9pt;mso-wrap-distance-top:3.6pt;mso-wrap-distance-right:9pt;mso-wrap-distance-bottom:3.6pt;mso-position-horizontal:absolute;mso-position-horizontal-relative:text;mso-position-vertical:absolute;mso-position-vertical-relative:text;mso-width-percent:0;mso-height-percent:0;mso-width-relative:margin;mso-height-relative:margin;v-text-anchor:top" o:gfxdata="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" stroked="f">
+                <v:textbox>
+                  <w:txbxContent>
+                    <w:p>
+                      <w:pPr>
+                        <w:ind w:right="90"/>
+                        <w:jc w:val="right"/>
+                        <w:rPr>
+                          <w:sz w:val="18"/>
+                          <w:szCs w:val="18"/>
+                        </w:rPr>
+                      </w:pPr>
+                      <w:proofErr w:type="gramStart"/>
+                      <w:r>
+                        <w:rPr>
+                          <w:sz w:val="18"/>
+                          <w:szCs w:val="18"/>
+                        </w:rPr>
+                        <w:t>responsible</w:t>
+                      </w:r>
+                      <w:proofErr w:type="gramEnd"/>
+                    </w:p>
+                  </w:txbxContent>
+                </v:textbox>
+                <w10:wrap type="square"/>
+              </v:shape>
+            </w:pict>
+          </mc:Fallback>
+        </mc:AlternateContent>
+      </w:r>
+    </w:p>
+    <w:p>
+      <w:pPr>
+        <w:jc w:val="center"/>
+      </w:pPr>
+      <w:r>
+        <w:rPr>
+          <w:noProof/>
+        </w:rPr>
+        <mc:AlternateContent>
+          <mc:Choice Requires="wps">
+            <w:drawing>
+              <wp:anchor distT="0" distB="0" distL="114300" distR="114300" simplePos="0" relativeHeight="251713536" behindDoc="0" locked="0" layoutInCell="1" allowOverlap="1" wp14:anchorId="2E25ED78" wp14:editId="0013E96B">
+                <wp:simplePos x="0" y="0"/>
+                <wp:positionH relativeFrom="margin">
+                  <wp:align>right</wp:align>
+                </wp:positionH>
+                <wp:positionV relativeFrom="paragraph">
+                  <wp:posOffset>258672</wp:posOffset>
+                </wp:positionV>
+                <wp:extent cx="88710" cy="88710"/>
+                <wp:effectExtent l="19050" t="0" r="45085" b="45085"/>
+                <wp:wrapNone/>
+                <wp:docPr id="31" name="Isosceles Triangle 31"/>
+                <wp:cNvGraphicFramePr/>
+                <a:graphic xmlns:a="http://schemas.openxmlformats.org/drawingml/2006/main">
+                  <a:graphicData uri="http://schemas.microsoft.com/office/word/2010/wordprocessingShape">
+                    <wps:wsp>
+                      <wps:cNvSpPr/>
+                      <wps:spPr>
+                        <a:xfrm rot="10800000">
+                          <a:off x="0" y="0"/>
+                          <a:ext cx="88710" cy="88710"/>
+                        </a:xfrm>
+                        <a:prstGeom prst="triangle">
+                          <a:avLst/>
+                        </a:prstGeom>
+                      </wps:spPr>
+                      <wps:style>
+                        <a:lnRef idx="2">
+                          <a:schemeClr val="accent1">
+                            <a:shade val="50000"/>
+                          </a:schemeClr>
+                        </a:lnRef>
+                        <a:fillRef idx="1">
+                          <a:schemeClr val="accent1"/>
+                        </a:fillRef>
+                        <a:effectRef idx="0">
+                          <a:schemeClr val="accent1"/>
+                        </a:effectRef>
+                        <a:fontRef idx="minor">
+                          <a:schemeClr val="lt1"/>
+                        </a:fontRef>
+                      </wps:style>
+                      <wps:bodyPr rot="0" spcFirstLastPara="0" vertOverflow="overflow" horzOverflow="overflow" vert="horz" wrap="square" lIns="91440" tIns="45720" rIns="91440" bIns="45720" numCol="1" spcCol="0" rtlCol="0" fromWordArt="0" anchor="ctr" anchorCtr="0" forceAA="0" compatLnSpc="1">
+                        <a:prstTxWarp prst="textNoShape">
+                          <a:avLst/>
+                        </a:prstTxWarp>
+                        <a:noAutofit/>
+                      </wps:bodyPr>
+                    </wps:wsp>
+                  </a:graphicData>
+                </a:graphic>
+                <wp14:sizeRelH relativeFrom="margin">
+                  <wp14:pctWidth>0</wp14:pctWidth>
+                </wp14:sizeRelH>
+                <wp14:sizeRelV relativeFrom="margin">
+                  <wp14:pctHeight>0</wp14:pctHeight>
+                </wp14:sizeRelV>
+              </wp:anchor>
+            </w:drawing>
+          </mc:Choice>
+          <mc:Fallback>
+            <w:pict>
+              <v:shapetype w14:anchorId="4F1B0B3B" id="_x0000_t5" coordsize="21600,21600" o:spt="5" adj="10800" path="m@0,l,21600r21600,xe">
+                <v:stroke joinstyle="miter"/>
+                <v:formulas>
+                  <v:f eqn="val #0"/>
+                  <v:f eqn="prod #0 1 2"/>
+                  <v:f eqn="sum @1 10800 0"/>
+                </v:formulas>
+                <v:path gradientshapeok="t" o:connecttype="custom" o:connectlocs="@0,0;@1,10800;0,21600;10800,21600;21600,21600;@2,10800" textboxrect="0,10800,10800,18000;5400,10800,16200,18000;10800,10800,21600,18000;0,7200,7200,21600;7200,7200,14400,21600;14400,7200,21600,21600"/>
+                <v:handles>
+                  <v:h position="#0,topLeft" xrange="0,21600"/>
+                </v:handles>
+              </v:shapetype>
+              <v:shape id="Isosceles Triangle 31" o:spid="_x0000_s1026" type="#_x0000_t5" style="position:absolute;margin-left:-44.2pt;margin-top:20.35pt;width:7pt;height:7pt;rotation:180;z-index:251713536;visibility:visible;mso-wrap-style:square;mso-width-percent:0;mso-height-percent:0;mso-wrap-distance-left:9pt;mso-wrap-distance-top:0;mso-wrap-distance-right:9pt;mso-wrap-distance-bottom:0;mso-position-horizontal:right;mso-position-horizontal-relative:margin;mso-position-vertical:absolute;mso-position-vertical-relative:text;mso-width-percent:0;mso-height-percent:0;mso-width-relative:margin;mso-height-relative:margin;v-text-anchor:middle" o:gfxdata="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" fillcolor="#5b9bd5 [3204]" strokecolor="#1f4d78 [1604]" strokeweight="1pt">
+                <w10:wrap anchorx="margin"/>
+              </v:shape>
+            </w:pict>
+          </mc:Fallback>
+        </mc:AlternateContent>
+      </w:r>
+      <w:r>
+        <w:rPr>
+          <w:noProof/>
+        </w:rPr>
+        <mc:AlternateContent>
+          <mc:Choice Requires="wps">
+            <w:drawing>
+              <wp:anchor distT="45720" distB="45720" distL="114300" distR="114300" simplePos="0" relativeHeight="251697152" behindDoc="0" locked="0" layoutInCell="1" allowOverlap="1" wp14:anchorId="593CAD0A" wp14:editId="07C74223">
+                <wp:simplePos x="0" y="0"/>
+                <wp:positionH relativeFrom="column">
+                  <wp:posOffset>4865427</wp:posOffset>
+                </wp:positionH>
+                <wp:positionV relativeFrom="paragraph">
+                  <wp:posOffset>289759</wp:posOffset>
+                </wp:positionV>
+                <wp:extent cx="395605" cy="211455"/>
+                <wp:effectExtent l="0" t="0" r="4445" b="0"/>
+                <wp:wrapSquare wrapText="bothSides"/>
+                <wp:docPr id="8" name="Text Box 2"/>
+                <wp:cNvGraphicFramePr>
+                  <a:graphicFrameLocks xmlns:a="http://schemas.openxmlformats.org/drawingml/2006/main"/>
+                </wp:cNvGraphicFramePr>
+                <a:graphic xmlns:a="http://schemas.openxmlformats.org/drawingml/2006/main">
+                  <a:graphicData uri="http://schemas.microsoft.com/office/word/2010/wordprocessingShape">
+                    <wps:wsp>
+                      <wps:cNvSpPr txBox="1">
+                        <a:spLocks noChangeArrowheads="1"/>
+                      </wps:cNvSpPr>
+                      <wps:spPr bwMode="auto">
+                        <a:xfrm>
+                          <a:off x="0" y="0"/>
+                          <a:ext cx="395605" cy="211455"/>
+                        </a:xfrm>
+                        <a:prstGeom prst="rect">
+                          <a:avLst/>
+                        </a:prstGeom>
+                        <a:solidFill>
+                          <a:srgbClr val="FFFFFF"/>
+                        </a:solidFill>
+                        <a:ln w="9525">
+                          <a:noFill/>
+                          <a:miter lim="800000"/>
+                          <a:headEnd/>
+                          <a:tailEnd/>
+                        </a:ln>
+                      </wps:spPr>
+                      <wps:txbx>
+                        <w:txbxContent>
+                          <w:p>
+                            <w:pPr>
+                              <w:jc w:val="right"/>
+                              <w:rPr>
+                                <w:sz w:val="18"/>
+                                <w:szCs w:val="18"/>
+                              </w:rPr>
+                            </w:pPr>
+                            <w:r>
+                              <w:rPr>
+                                <w:sz w:val="18"/>
+                                <w:szCs w:val="18"/>
+                              </w:rPr>
+                              <w:t>1…*</w:t>
+                            </w:r>
+                          </w:p>
+                        </w:txbxContent>
+                      </wps:txbx>
+                      <wps:bodyPr rot="0" vert="horz" wrap="square" lIns="91440" tIns="45720" rIns="91440" bIns="45720" anchor="t" anchorCtr="0">
+                        <a:noAutofit/>
+                      </wps:bodyPr>
+                    </wps:wsp>
+                  </a:graphicData>
+                </a:graphic>
+                <wp14:sizeRelH relativeFrom="margin">
+                  <wp14:pctWidth>0</wp14:pctWidth>
+                </wp14:sizeRelH>
+                <wp14:sizeRelV relativeFrom="margin">
+                  <wp14:pctHeight>0</wp14:pctHeight>
+                </wp14:sizeRelV>
+              </wp:anchor>
+            </w:drawing>
+          </mc:Choice>
+          <mc:Fallback>
+            <w:pict>
+              <v:shape w14:anchorId="593CAD0A" id="_x0000_s1027" type="#_x0000_t202" style="position:absolute;left:0;text-align:left;margin-left:383.1pt;margin-top:22.8pt;width:31.15pt;height:16.65pt;z-index:251697152;visibility:visible;mso-wrap-style:square;mso-width-percent:0;mso-height-percent:0;mso-wrap-distance-left:9pt;mso-wrap-distance-top:3.6pt;mso-wrap-distance-right:9pt;mso-wrap-distance-bottom:3.6pt;mso-position-horizontal:absolute;mso-position-horizontal-relative:text;mso-position-vertical:absolute;mso-position-vertical-relative:text;mso-width-percent:0;mso-height-percent:0;mso-width-relative:margin;mso-height-relative:margin;v-text-anchor:top" o:gfxdata="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" stroked="f">
+                <v:textbox>
+                  <w:txbxContent>
+                    <w:p>
+                      <w:pPr>
+                        <w:jc w:val="right"/>
+                        <w:rPr>
+                          <w:sz w:val="18"/>
+                          <w:szCs w:val="18"/>
+                        </w:rPr>
+                      </w:pPr>
+                      <w:r>
+                        <w:rPr>
+                          <w:sz w:val="18"/>
+                          <w:szCs w:val="18"/>
+                        </w:rPr>
+                        <w:t>1…*</w:t>
+                      </w:r>
+                    </w:p>
+                  </w:txbxContent>
+                </v:textbox>
+                <w10:wrap type="square"/>
+              </v:shape>
+            </w:pict>
+          </mc:Fallback>
+        </mc:AlternateContent>
+      </w:r>
+    </w:p>
+    <w:p>
+      <w:pPr>
+        <w:jc w:val="center"/>
+      </w:pPr>
+      <w:r>
+        <w:rPr>
+          <w:noProof/>
+        </w:rPr>
+        <mc:AlternateContent>
+          <mc:Choice Requires="wps">
+            <w:drawing>
+              <wp:anchor distT="0" distB="0" distL="114300" distR="114300" simplePos="0" relativeHeight="251679744" behindDoc="0" locked="0" layoutInCell="1" allowOverlap="1" wp14:anchorId="3D30780A" wp14:editId="0779E530">
                 <wp:simplePos x="0" y="0"/>
                 <wp:positionH relativeFrom="column">
                   <wp:posOffset>3179927</wp:posOffset>
@@ -383,18 +781,7 @@
           </mc:Choice>
           <mc:Fallback>
             <w:pict>
-              <v:shapetype w14:anchorId="41AA9519" id="_x0000_t34" coordsize="21600,21600" o:spt="34" o:oned="t" adj="10800" path="m,l@0,0@0,21600,21600,21600e" filled="f">
-                <v:stroke joinstyle="miter"/>
-                <v:formulas>
-                  <v:f eqn="val #0"/>
-                </v:formulas>
-                <v:path arrowok="t" fillok="f" o:connecttype="none"/>
-                <v:handles>
-                  <v:h position="#0,center"/>
-                </v:handles>
-                <o:lock v:ext="edit" shapetype="t"/>
-              </v:shapetype>
-              <v:shape id="Elbow Connector 10" o:spid="_x0000_s1026" type="#_x0000_t34" style="position:absolute;margin-left:250.4pt;margin-top:16.8pt;width:97.2pt;height:61.25pt;flip:x;z-index:251679744;visibility:visible;mso-wrap-style:square;mso-width-percent:0;mso-height-percent:0;mso-wrap-distance-left:9pt;mso-wrap-distance-top:0;mso-wrap-distance-right:9pt;mso-wrap-distance-bottom:0;mso-position-horizontal:absolute;mso-position-horizontal-relative:text;mso-position-vertical:absolute;mso-position-vertical-relative:text;mso-width-percent:0;mso-height-percent:0;mso-width-relative:margin;mso-height-relative:margin" o:gfxdata="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" adj="-30" strokecolor="#5b9bd5 [3204]" strokeweight=".5pt"/>
+              <v:shape w14:anchorId="629AF5AE" id="Elbow Connector 10" o:spid="_x0000_s1026" type="#_x0000_t34" style="position:absolute;margin-left:250.4pt;margin-top:16.8pt;width:97.2pt;height:61.25pt;flip:x;z-index:251679744;visibility:visible;mso-wrap-style:square;mso-width-percent:0;mso-height-percent:0;mso-wrap-distance-left:9pt;mso-wrap-distance-top:0;mso-wrap-distance-right:9pt;mso-wrap-distance-bottom:0;mso-position-horizontal:absolute;mso-position-horizontal-relative:text;mso-position-vertical:absolute;mso-position-vertical-relative:text;mso-width-percent:0;mso-height-percent:0;mso-width-relative:margin;mso-height-relative:margin" o:gfxdata="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" adj="-30" strokecolor="#5b9bd5 [3204]" strokeweight=".5pt"/>
             </w:pict>
           </mc:Fallback>
         </mc:AlternateContent>
@@ -406,7 +793,7 @@
         <mc:AlternateContent>
           <mc:Choice Requires="wps">
             <w:drawing>
-              <wp:anchor distT="45720" distB="45720" distL="114300" distR="114300" simplePos="0" relativeHeight="251671552" behindDoc="0" locked="0" layoutInCell="1" allowOverlap="1" wp14:anchorId="21571D7E" wp14:editId="26133062">
+              <wp:anchor distT="45720" distB="45720" distL="114300" distR="114300" simplePos="0" relativeHeight="251671552" behindDoc="0" locked="0" layoutInCell="1" allowOverlap="1" wp14:anchorId="6A5A15D6" wp14:editId="1D04A3D0">
                 <wp:simplePos x="0" y="0"/>
                 <wp:positionH relativeFrom="column">
                   <wp:posOffset>3976238</wp:posOffset>
@@ -648,7 +1035,7 @@
         <mc:AlternateContent>
           <mc:Choice Requires="wps">
             <w:drawing>
-              <wp:anchor distT="45720" distB="45720" distL="114300" distR="114300" simplePos="0" relativeHeight="251669504" behindDoc="0" locked="0" layoutInCell="1" allowOverlap="1" wp14:anchorId="59E3EA61" wp14:editId="17A36A06">
+              <wp:anchor distT="45720" distB="45720" distL="114300" distR="114300" simplePos="0" relativeHeight="251669504" behindDoc="0" locked="0" layoutInCell="1" allowOverlap="1" wp14:anchorId="510B66EB" wp14:editId="3D78153F">
                 <wp:simplePos x="0" y="0"/>
                 <wp:positionH relativeFrom="column">
                   <wp:posOffset>995690</wp:posOffset>
@@ -724,7 +1111,7 @@
           </mc:Choice>
           <mc:Fallback>
             <w:pict>
-              <v:shape w14:anchorId="59E3EA61" id="_x0000_s1027" type="#_x0000_t202" style="position:absolute;left:0;text-align:left;margin-left:78.4pt;margin-top:5.6pt;width:31.15pt;height:16.65pt;z-index:251669504;visibility:visible;mso-wrap-style:square;mso-width-percent:0;mso-height-percent:0;mso-wrap-distance-left:9pt;mso-wrap-distance-top:3.6pt;mso-wrap-distance-right:9pt;mso-wrap-distance-bottom:3.6pt;mso-position-horizontal:absolute;mso-position-horizontal-relative:text;mso-position-vertical:absolute;mso-position-vertical-relative:text;mso-width-percent:0;mso-height-percent:0;mso-width-relative:margin;mso-height-relative:margin;v-text-anchor:top" o:gfxdata="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" stroked="f">
+              <v:shape w14:anchorId="510B66EB" id="_x0000_s1029" type="#_x0000_t202" style="position:absolute;left:0;text-align:left;margin-left:78.4pt;margin-top:5.6pt;width:31.15pt;height:16.65pt;z-index:251669504;visibility:visible;mso-wrap-style:square;mso-width-percent:0;mso-height-percent:0;mso-wrap-distance-left:9pt;mso-wrap-distance-top:3.6pt;mso-wrap-distance-right:9pt;mso-wrap-distance-bottom:3.6pt;mso-position-horizontal:absolute;mso-position-horizontal-relative:text;mso-position-vertical:absolute;mso-position-vertical-relative:text;mso-width-percent:0;mso-height-percent:0;mso-width-relative:margin;mso-height-relative:margin;v-text-anchor:top" o:gfxdata="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" stroked="f">
                 <v:textbox>
                   <w:txbxContent>
                     <w:p>
@@ -752,6 +1139,106 @@
         </mc:AlternateContent>
       </w:r>
     </w:p>
+    <w:tbl>
+      <w:tblPr>
+        <w:tblStyle w:val="TableGrid"/>
+        <w:tblpPr w:leftFromText="180" w:rightFromText="180" w:vertAnchor="page" w:horzAnchor="page" w:tblpX="8211" w:tblpY="8362"/>
+        <w:tblW w:w="0" w:type="auto"/>
+        <w:tblLook w:val="04A0" w:firstRow="1" w:lastRow="0" w:firstColumn="1" w:lastColumn="0" w:noHBand="0" w:noVBand="1"/>
+      </w:tblPr>
+      <w:tblGrid>
+        <w:gridCol w:w="1101"/>
+      </w:tblGrid>
+      <w:tr>
+        <w:tc>
+          <w:tcPr>
+            <w:tcW w:w="1101" w:type="dxa"/>
+            <w:tcBorders>
+              <w:bottom w:val="single" w:sz="4" w:space="0" w:color="auto"/>
+            </w:tcBorders>
+          </w:tcPr>
+          <w:p>
+            <w:pPr>
+              <w:jc w:val="center"/>
+              <w:rPr>
+                <w:b/>
+              </w:rPr>
+            </w:pPr>
+            <w:r>
+              <w:rPr>
+                <w:b/>
+              </w:rPr>
+              <w:t>Part</w:t>
+            </w:r>
+          </w:p>
+        </w:tc>
+      </w:tr>
+      <w:tr>
+        <w:tc>
+          <w:tcPr>
+            <w:tcW w:w="1101" w:type="dxa"/>
+            <w:tcBorders>
+              <w:bottom w:val="nil"/>
+            </w:tcBorders>
+          </w:tcPr>
+          <w:p>
+            <w:pPr>
+              <w:jc w:val="center"/>
+              <w:rPr>
+                <w:u w:val="single"/>
+              </w:rPr>
+            </w:pPr>
+            <w:proofErr w:type="spellStart"/>
+            <w:r>
+              <w:rPr>
+                <w:u w:val="single"/>
+              </w:rPr>
+              <w:t>PartNo</w:t>
+            </w:r>
+            <w:proofErr w:type="spellEnd"/>
+          </w:p>
+        </w:tc>
+      </w:tr>
+      <w:tr>
+        <w:tc>
+          <w:tcPr>
+            <w:tcW w:w="1101" w:type="dxa"/>
+            <w:tcBorders>
+              <w:top w:val="nil"/>
+              <w:bottom w:val="nil"/>
+            </w:tcBorders>
+          </w:tcPr>
+          <w:p>
+            <w:pPr>
+              <w:jc w:val="center"/>
+            </w:pPr>
+            <w:proofErr w:type="spellStart"/>
+            <w:r>
+              <w:t>pName</w:t>
+            </w:r>
+            <w:proofErr w:type="spellEnd"/>
+          </w:p>
+        </w:tc>
+      </w:tr>
+      <w:tr>
+        <w:tc>
+          <w:tcPr>
+            <w:tcW w:w="1101" w:type="dxa"/>
+            <w:tcBorders>
+              <w:top w:val="nil"/>
+            </w:tcBorders>
+          </w:tcPr>
+          <w:p>
+            <w:pPr>
+              <w:jc w:val="center"/>
+            </w:pPr>
+            <w:r>
+              <w:t>Cost</w:t>
+            </w:r>
+          </w:p>
+        </w:tc>
+      </w:tr>
+    </w:tbl>
     <w:p>
       <w:pPr>
         <w:jc w:val="center"/>
@@ -763,7 +1250,131 @@
         <mc:AlternateContent>
           <mc:Choice Requires="wps">
             <w:drawing>
-              <wp:anchor distT="45720" distB="45720" distL="114300" distR="114300" simplePos="0" relativeHeight="251672576" behindDoc="0" locked="0" layoutInCell="1" allowOverlap="1" wp14:anchorId="5D290C29" wp14:editId="0AC4721D">
+              <wp:anchor distT="45720" distB="45720" distL="114300" distR="114300" simplePos="0" relativeHeight="251699200" behindDoc="0" locked="0" layoutInCell="1" allowOverlap="1" wp14:anchorId="31343647" wp14:editId="3B131F61">
+                <wp:simplePos x="0" y="0"/>
+                <wp:positionH relativeFrom="column">
+                  <wp:posOffset>5465445</wp:posOffset>
+                </wp:positionH>
+                <wp:positionV relativeFrom="paragraph">
+                  <wp:posOffset>208280</wp:posOffset>
+                </wp:positionV>
+                <wp:extent cx="463550" cy="211455"/>
+                <wp:effectExtent l="0" t="0" r="0" b="0"/>
+                <wp:wrapSquare wrapText="bothSides"/>
+                <wp:docPr id="11" name="Text Box 2"/>
+                <wp:cNvGraphicFramePr>
+                  <a:graphicFrameLocks xmlns:a="http://schemas.openxmlformats.org/drawingml/2006/main"/>
+                </wp:cNvGraphicFramePr>
+                <a:graphic xmlns:a="http://schemas.openxmlformats.org/drawingml/2006/main">
+                  <a:graphicData uri="http://schemas.microsoft.com/office/word/2010/wordprocessingShape">
+                    <wps:wsp>
+                      <wps:cNvSpPr txBox="1">
+                        <a:spLocks noChangeArrowheads="1"/>
+                      </wps:cNvSpPr>
+                      <wps:spPr bwMode="auto">
+                        <a:xfrm>
+                          <a:off x="0" y="0"/>
+                          <a:ext cx="463550" cy="211455"/>
+                        </a:xfrm>
+                        <a:prstGeom prst="rect">
+                          <a:avLst/>
+                        </a:prstGeom>
+                        <a:solidFill>
+                          <a:srgbClr val="FFFFFF"/>
+                        </a:solidFill>
+                        <a:ln w="9525">
+                          <a:noFill/>
+                          <a:miter lim="800000"/>
+                          <a:headEnd/>
+                          <a:tailEnd/>
+                        </a:ln>
+                      </wps:spPr>
+                      <wps:txbx>
+                        <w:txbxContent>
+                          <w:p>
+                            <w:pPr>
+                              <w:jc w:val="right"/>
+                              <w:rPr>
+                                <w:sz w:val="18"/>
+                                <w:szCs w:val="18"/>
+                              </w:rPr>
+                            </w:pPr>
+                            <w:r>
+                              <w:rPr>
+                                <w:sz w:val="18"/>
+                                <w:szCs w:val="18"/>
+                              </w:rPr>
+                              <w:t>1…1</w:t>
+                            </w:r>
+                            <w:r>
+                              <w:rPr>
+                                <w:sz w:val="18"/>
+                                <w:szCs w:val="18"/>
+                              </w:rPr>
+                              <w:t>3</w:t>
+                            </w:r>
+                          </w:p>
+                        </w:txbxContent>
+                      </wps:txbx>
+                      <wps:bodyPr rot="0" vert="horz" wrap="square" lIns="91440" tIns="45720" rIns="91440" bIns="45720" anchor="t" anchorCtr="0">
+                        <a:noAutofit/>
+                      </wps:bodyPr>
+                    </wps:wsp>
+                  </a:graphicData>
+                </a:graphic>
+                <wp14:sizeRelH relativeFrom="margin">
+                  <wp14:pctWidth>0</wp14:pctWidth>
+                </wp14:sizeRelH>
+                <wp14:sizeRelV relativeFrom="margin">
+                  <wp14:pctHeight>0</wp14:pctHeight>
+                </wp14:sizeRelV>
+              </wp:anchor>
+            </w:drawing>
+          </mc:Choice>
+          <mc:Fallback>
+            <w:pict>
+              <v:shape w14:anchorId="31343647" id="_x0000_s1030" type="#_x0000_t202" style="position:absolute;left:0;text-align:left;margin-left:430.35pt;margin-top:16.4pt;width:36.5pt;height:16.65pt;z-index:251699200;visibility:visible;mso-wrap-style:square;mso-width-percent:0;mso-height-percent:0;mso-wrap-distance-left:9pt;mso-wrap-distance-top:3.6pt;mso-wrap-distance-right:9pt;mso-wrap-distance-bottom:3.6pt;mso-position-horizontal:absolute;mso-position-horizontal-relative:text;mso-position-vertical:absolute;mso-position-vertical-relative:text;mso-width-percent:0;mso-height-percent:0;mso-width-relative:margin;mso-height-relative:margin;v-text-anchor:top" o:gfxdata="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" stroked="f">
+                <v:textbox>
+                  <w:txbxContent>
+                    <w:p>
+                      <w:pPr>
+                        <w:jc w:val="right"/>
+                        <w:rPr>
+                          <w:sz w:val="18"/>
+                          <w:szCs w:val="18"/>
+                        </w:rPr>
+                      </w:pPr>
+                      <w:r>
+                        <w:rPr>
+                          <w:sz w:val="18"/>
+                          <w:szCs w:val="18"/>
+                        </w:rPr>
+                        <w:t>1…1</w:t>
+                      </w:r>
+                      <w:r>
+                        <w:rPr>
+                          <w:sz w:val="18"/>
+                          <w:szCs w:val="18"/>
+                        </w:rPr>
+                        <w:t>3</w:t>
+                      </w:r>
+                    </w:p>
+                  </w:txbxContent>
+                </v:textbox>
+                <w10:wrap type="square"/>
+              </v:shape>
+            </w:pict>
+          </mc:Fallback>
+        </mc:AlternateContent>
+      </w:r>
+      <w:r>
+        <w:rPr>
+          <w:noProof/>
+        </w:rPr>
+        <mc:AlternateContent>
+          <mc:Choice Requires="wps">
+            <w:drawing>
+              <wp:anchor distT="45720" distB="45720" distL="114300" distR="114300" simplePos="0" relativeHeight="251672576" behindDoc="0" locked="0" layoutInCell="1" allowOverlap="1" wp14:anchorId="67A7A10E" wp14:editId="24DA879B">
                 <wp:simplePos x="0" y="0"/>
                 <wp:positionH relativeFrom="column">
                   <wp:posOffset>3206712</wp:posOffset>
@@ -839,7 +1450,7 @@
           </mc:Choice>
           <mc:Fallback>
             <w:pict>
-              <v:shape w14:anchorId="5D290C29" id="_x0000_s1028" type="#_x0000_t202" style="position:absolute;left:0;text-align:left;margin-left:252.5pt;margin-top:9.85pt;width:30.6pt;height:16.65pt;z-index:251672576;visibility:visible;mso-wrap-style:square;mso-width-percent:0;mso-height-percent:0;mso-wrap-distance-left:9pt;mso-wrap-distance-top:3.6pt;mso-wrap-distance-right:9pt;mso-wrap-distance-bottom:3.6pt;mso-position-horizontal:absolute;mso-position-horizontal-relative:text;mso-position-vertical:absolute;mso-position-vertical-relative:text;mso-width-percent:0;mso-height-percent:0;mso-width-relative:margin;mso-height-relative:margin;v-text-anchor:top" o:gfxdata="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" stroked="f">
+              <v:shape w14:anchorId="67A7A10E" id="_x0000_s1031" type="#_x0000_t202" style="position:absolute;left:0;text-align:left;margin-left:252.5pt;margin-top:9.85pt;width:30.6pt;height:16.65pt;z-index:251672576;visibility:visible;mso-wrap-style:square;mso-width-percent:0;mso-height-percent:0;mso-wrap-distance-left:9pt;mso-wrap-distance-top:3.6pt;mso-wrap-distance-right:9pt;mso-wrap-distance-bottom:3.6pt;mso-position-horizontal:absolute;mso-position-horizontal-relative:text;mso-position-vertical:absolute;mso-position-vertical-relative:text;mso-width-percent:0;mso-height-percent:0;mso-width-relative:margin;mso-height-relative:margin;v-text-anchor:top" o:gfxdata="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" stroked="f">
                 <v:textbox>
                   <w:txbxContent>
                     <w:p>
@@ -867,6 +1478,87 @@
         </mc:AlternateContent>
       </w:r>
     </w:p>
+    <w:tbl>
+      <w:tblPr>
+        <w:tblStyle w:val="TableGrid"/>
+        <w:tblpPr w:leftFromText="180" w:rightFromText="180" w:vertAnchor="page" w:horzAnchor="page" w:tblpX="10221" w:tblpY="3944"/>
+        <w:tblW w:w="0" w:type="auto"/>
+        <w:tblLook w:val="04A0" w:firstRow="1" w:lastRow="0" w:firstColumn="1" w:lastColumn="0" w:noHBand="0" w:noVBand="1"/>
+      </w:tblPr>
+      <w:tblGrid>
+        <w:gridCol w:w="1183"/>
+      </w:tblGrid>
+      <w:tr>
+        <w:tc>
+          <w:tcPr>
+            <w:tcW w:w="1183" w:type="dxa"/>
+            <w:tcBorders>
+              <w:bottom w:val="single" w:sz="4" w:space="0" w:color="auto"/>
+            </w:tcBorders>
+          </w:tcPr>
+          <w:p>
+            <w:pPr>
+              <w:jc w:val="center"/>
+              <w:rPr>
+                <w:b/>
+              </w:rPr>
+            </w:pPr>
+            <w:r>
+              <w:rPr>
+                <w:b/>
+              </w:rPr>
+              <w:t>Feature</w:t>
+            </w:r>
+          </w:p>
+        </w:tc>
+      </w:tr>
+      <w:tr>
+        <w:tc>
+          <w:tcPr>
+            <w:tcW w:w="1183" w:type="dxa"/>
+            <w:tcBorders>
+              <w:bottom w:val="nil"/>
+            </w:tcBorders>
+          </w:tcPr>
+          <w:p>
+            <w:pPr>
+              <w:jc w:val="center"/>
+              <w:rPr>
+                <w:u w:val="single"/>
+              </w:rPr>
+            </w:pPr>
+            <w:proofErr w:type="spellStart"/>
+            <w:r>
+              <w:rPr>
+                <w:u w:val="single"/>
+              </w:rPr>
+              <w:t>DeptName</w:t>
+            </w:r>
+            <w:proofErr w:type="spellEnd"/>
+          </w:p>
+        </w:tc>
+      </w:tr>
+      <w:tr>
+        <w:tc>
+          <w:tcPr>
+            <w:tcW w:w="1183" w:type="dxa"/>
+            <w:tcBorders>
+              <w:top w:val="nil"/>
+            </w:tcBorders>
+          </w:tcPr>
+          <w:p>
+            <w:proofErr w:type="spellStart"/>
+            <w:r>
+              <w:rPr>
+                <w:u w:val="single"/>
+              </w:rPr>
+              <w:t>PartNo</w:t>
+            </w:r>
+            <w:proofErr w:type="spellEnd"/>
+          </w:p>
+        </w:tc>
+      </w:tr>
+    </w:tbl>
     <w:p>
       <w:pPr>
         <w:jc w:val="center"/>
@@ -878,7 +1570,7 @@
         <mc:AlternateContent>
           <mc:Choice Requires="wps">
             <w:drawing>
-              <wp:anchor distT="45720" distB="45720" distL="114300" distR="114300" simplePos="0" relativeHeight="251670528" behindDoc="0" locked="0" layoutInCell="1" allowOverlap="1" wp14:anchorId="737FD0CC" wp14:editId="097A1068">
+              <wp:anchor distT="45720" distB="45720" distL="114300" distR="114300" simplePos="0" relativeHeight="251670528" behindDoc="0" locked="0" layoutInCell="1" allowOverlap="1" wp14:anchorId="7A573C75" wp14:editId="7FB73FCC">
                 <wp:simplePos x="0" y="0"/>
                 <wp:positionH relativeFrom="column">
                   <wp:posOffset>1765414</wp:posOffset>
@@ -988,7 +1680,7 @@
         <mc:AlternateContent>
           <mc:Choice Requires="wps">
             <w:drawing>
-              <wp:anchor distT="45720" distB="45720" distL="114300" distR="114300" simplePos="0" relativeHeight="251664384" behindDoc="0" locked="0" layoutInCell="1" allowOverlap="1" wp14:anchorId="2AD427A5" wp14:editId="2801B1D2">
+              <wp:anchor distT="45720" distB="45720" distL="114300" distR="114300" simplePos="0" relativeHeight="251664384" behindDoc="0" locked="0" layoutInCell="1" allowOverlap="1" wp14:anchorId="34177982" wp14:editId="039D4892">
                 <wp:simplePos x="0" y="0"/>
                 <wp:positionH relativeFrom="column">
                   <wp:posOffset>1069795</wp:posOffset>
@@ -1102,7 +1794,7 @@
         <mc:AlternateContent>
           <mc:Choice Requires="wps">
             <w:drawing>
-              <wp:anchor distT="0" distB="0" distL="114300" distR="114300" simplePos="0" relativeHeight="251681792" behindDoc="0" locked="0" layoutInCell="1" allowOverlap="1" wp14:anchorId="640F86B3" wp14:editId="42AF70D2">
+              <wp:anchor distT="0" distB="0" distL="114300" distR="114300" simplePos="0" relativeHeight="251681792" behindDoc="0" locked="0" layoutInCell="1" allowOverlap="1" wp14:anchorId="43F5C26F" wp14:editId="4630FB68">
                 <wp:simplePos x="0" y="0"/>
                 <wp:positionH relativeFrom="column">
                   <wp:posOffset>1558939</wp:posOffset>
@@ -1192,8 +1884,6 @@
       <w:pPr>
         <w:jc w:val="center"/>
       </w:pPr>
-      <w:bookmarkStart w:id="0" w:name="_GoBack"/>
-      <w:bookmarkEnd w:id="0"/>
       <w:r>
         <w:rPr>
           <w:noProof/>
@@ -1201,7 +1891,7 @@
         <mc:AlternateContent>
           <mc:Choice Requires="wps">
             <w:drawing>
-              <wp:anchor distT="0" distB="0" distL="114300" distR="114300" simplePos="0" relativeHeight="251663360" behindDoc="0" locked="0" layoutInCell="1" allowOverlap="1" wp14:anchorId="12D971AE" wp14:editId="3AEADAE1">
+              <wp:anchor distT="0" distB="0" distL="114300" distR="114300" simplePos="0" relativeHeight="251663360" behindDoc="0" locked="0" layoutInCell="1" allowOverlap="1" wp14:anchorId="6029B1E0" wp14:editId="3A99CA33">
                 <wp:simplePos x="0" y="0"/>
                 <wp:positionH relativeFrom="column">
                   <wp:posOffset>2572602</wp:posOffset>
@@ -1275,7 +1965,186 @@
         <mc:AlternateContent>
           <mc:Choice Requires="wps">
             <w:drawing>
-              <wp:anchor distT="45720" distB="45720" distL="114300" distR="114300" simplePos="0" relativeHeight="251676672" behindDoc="0" locked="0" layoutInCell="1" allowOverlap="1" wp14:anchorId="5EAF46B3" wp14:editId="0538194C">
+              <wp:anchor distT="45720" distB="45720" distL="114300" distR="114300" simplePos="0" relativeHeight="251703296" behindDoc="0" locked="0" layoutInCell="1" allowOverlap="1" wp14:anchorId="38EEC89D" wp14:editId="3B9310D1">
+                <wp:simplePos x="0" y="0"/>
+                <wp:positionH relativeFrom="column">
+                  <wp:posOffset>5520055</wp:posOffset>
+                </wp:positionH>
+                <wp:positionV relativeFrom="paragraph">
+                  <wp:posOffset>163195</wp:posOffset>
+                </wp:positionV>
+                <wp:extent cx="388620" cy="211455"/>
+                <wp:effectExtent l="0" t="0" r="0" b="0"/>
+                <wp:wrapSquare wrapText="bothSides"/>
+                <wp:docPr id="24" name="Text Box 2"/>
+                <wp:cNvGraphicFramePr>
+                  <a:graphicFrameLocks xmlns:a="http://schemas.openxmlformats.org/drawingml/2006/main"/>
+                </wp:cNvGraphicFramePr>
+                <a:graphic xmlns:a="http://schemas.openxmlformats.org/drawingml/2006/main">
+                  <a:graphicData uri="http://schemas.microsoft.com/office/word/2010/wordprocessingShape">
+                    <wps:wsp>
+                      <wps:cNvSpPr txBox="1">
+                        <a:spLocks noChangeArrowheads="1"/>
+                      </wps:cNvSpPr>
+                      <wps:spPr bwMode="auto">
+                        <a:xfrm>
+                          <a:off x="0" y="0"/>
+                          <a:ext cx="388620" cy="211455"/>
+                        </a:xfrm>
+                        <a:prstGeom prst="rect">
+                          <a:avLst/>
+                        </a:prstGeom>
+                        <a:solidFill>
+                          <a:srgbClr val="FFFFFF"/>
+                        </a:solidFill>
+                        <a:ln w="9525">
+                          <a:noFill/>
+                          <a:miter lim="800000"/>
+                          <a:headEnd/>
+                          <a:tailEnd/>
+                        </a:ln>
+                      </wps:spPr>
+                      <wps:txbx>
+                        <w:txbxContent>
+                          <w:p>
+                            <w:pPr>
+                              <w:rPr>
+                                <w:sz w:val="18"/>
+                                <w:szCs w:val="18"/>
+                              </w:rPr>
+                            </w:pPr>
+                            <w:r>
+                              <w:rPr>
+                                <w:sz w:val="18"/>
+                                <w:szCs w:val="18"/>
+                              </w:rPr>
+                              <w:t>1…*</w:t>
+                            </w:r>
+                          </w:p>
+                        </w:txbxContent>
+                      </wps:txbx>
+                      <wps:bodyPr rot="0" vert="horz" wrap="square" lIns="91440" tIns="45720" rIns="91440" bIns="45720" anchor="t" anchorCtr="0">
+                        <a:noAutofit/>
+                      </wps:bodyPr>
+                    </wps:wsp>
+                  </a:graphicData>
+                </a:graphic>
+                <wp14:sizeRelH relativeFrom="margin">
+                  <wp14:pctWidth>0</wp14:pctWidth>
+                </wp14:sizeRelH>
+                <wp14:sizeRelV relativeFrom="margin">
+                  <wp14:pctHeight>0</wp14:pctHeight>
+                </wp14:sizeRelV>
+              </wp:anchor>
+            </w:drawing>
+          </mc:Choice>
+          <mc:Fallback>
+            <w:pict>
+              <v:shape w14:anchorId="38EEC89D" id="_x0000_s1034" type="#_x0000_t202" style="position:absolute;left:0;text-align:left;margin-left:434.65pt;margin-top:12.85pt;width:30.6pt;height:16.65pt;z-index:251703296;visibility:visible;mso-wrap-style:square;mso-width-percent:0;mso-height-percent:0;mso-wrap-distance-left:9pt;mso-wrap-distance-top:3.6pt;mso-wrap-distance-right:9pt;mso-wrap-distance-bottom:3.6pt;mso-position-horizontal:absolute;mso-position-horizontal-relative:text;mso-position-vertical:absolute;mso-position-vertical-relative:text;mso-width-percent:0;mso-height-percent:0;mso-width-relative:margin;mso-height-relative:margin;v-text-anchor:top" o:gfxdata="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" stroked="f">
+                <v:textbox>
+                  <w:txbxContent>
+                    <w:p>
+                      <w:pPr>
+                        <w:rPr>
+                          <w:sz w:val="18"/>
+                          <w:szCs w:val="18"/>
+                        </w:rPr>
+                      </w:pPr>
+                      <w:r>
+                        <w:rPr>
+                          <w:sz w:val="18"/>
+                          <w:szCs w:val="18"/>
+                        </w:rPr>
+                        <w:t>1…*</w:t>
+                      </w:r>
+                    </w:p>
+                  </w:txbxContent>
+                </v:textbox>
+                <w10:wrap type="square"/>
+              </v:shape>
+            </w:pict>
+          </mc:Fallback>
+        </mc:AlternateContent>
+      </w:r>
+      <w:r>
+        <w:rPr>
+          <w:noProof/>
+        </w:rPr>
+        <mc:AlternateContent>
+          <mc:Choice Requires="wps">
+            <w:drawing>
+              <wp:anchor distT="0" distB="0" distL="114300" distR="114300" simplePos="0" relativeHeight="251701248" behindDoc="0" locked="0" layoutInCell="1" allowOverlap="1" wp14:anchorId="13F8FD57" wp14:editId="521BBD29">
+                <wp:simplePos x="0" y="0"/>
+                <wp:positionH relativeFrom="rightMargin">
+                  <wp:posOffset>-955344</wp:posOffset>
+                </wp:positionH>
+                <wp:positionV relativeFrom="paragraph">
+                  <wp:posOffset>108964</wp:posOffset>
+                </wp:positionV>
+                <wp:extent cx="955343" cy="2681435"/>
+                <wp:effectExtent l="0" t="0" r="35560" b="24130"/>
+                <wp:wrapNone/>
+                <wp:docPr id="23" name="Elbow Connector 23"/>
+                <wp:cNvGraphicFramePr/>
+                <a:graphic xmlns:a="http://schemas.openxmlformats.org/drawingml/2006/main">
+                  <a:graphicData uri="http://schemas.microsoft.com/office/word/2010/wordprocessingShape">
+                    <wps:wsp>
+                      <wps:cNvCnPr/>
+                      <wps:spPr>
+                        <a:xfrm flipH="1">
+                          <a:off x="0" y="0"/>
+                          <a:ext cx="955343" cy="2681435"/>
+                        </a:xfrm>
+                        <a:prstGeom prst="bentConnector3">
+                          <a:avLst>
+                            <a:gd name="adj1" fmla="val -703"/>
+                          </a:avLst>
+                        </a:prstGeom>
+                      </wps:spPr>
+                      <wps:style>
+                        <a:lnRef idx="1">
+                          <a:schemeClr val="accent1"/>
+                        </a:lnRef>
+                        <a:fillRef idx="0">
+                          <a:schemeClr val="accent1"/>
+                        </a:fillRef>
+                        <a:effectRef idx="0">
+                          <a:schemeClr val="accent1"/>
+                        </a:effectRef>
+                        <a:fontRef idx="minor">
+                          <a:schemeClr val="tx1"/>
+                        </a:fontRef>
+                      </wps:style>
+                      <wps:bodyPr/>
+                    </wps:wsp>
+                  </a:graphicData>
+                </a:graphic>
+                <wp14:sizeRelH relativeFrom="margin">
+                  <wp14:pctWidth>0</wp14:pctWidth>
+                </wp14:sizeRelH>
+                <wp14:sizeRelV relativeFrom="margin">
+                  <wp14:pctHeight>0</wp14:pctHeight>
+                </wp14:sizeRelV>
+              </wp:anchor>
+            </w:drawing>
+          </mc:Choice>
+          <mc:Fallback>
+            <w:pict>
+              <v:shape w14:anchorId="51F538E7" id="Elbow Connector 23" o:spid="_x0000_s1026" type="#_x0000_t34" style="position:absolute;margin-left:-75.2pt;margin-top:8.6pt;width:75.2pt;height:211.15pt;flip:x;z-index:251701248;visibility:visible;mso-wrap-style:square;mso-width-percent:0;mso-height-percent:0;mso-wrap-distance-left:9pt;mso-wrap-distance-top:0;mso-wrap-distance-right:9pt;mso-wrap-distance-bottom:0;mso-position-horizontal:absolute;mso-position-horizontal-relative:right-margin-area;mso-position-vertical:absolute;mso-position-vertical-relative:text;mso-width-percent:0;mso-height-percent:0;mso-width-relative:margin;mso-height-relative:margin" o:gfxdata="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" adj="-152" strokecolor="#5b9bd5 [3204]" strokeweight=".5pt">
+                <w10:wrap anchorx="margin"/>
+              </v:shape>
+            </w:pict>
+          </mc:Fallback>
+        </mc:AlternateContent>
+      </w:r>
+      <w:r>
+        <w:rPr>
+          <w:noProof/>
+        </w:rPr>
+        <mc:AlternateContent>
+          <mc:Choice Requires="wps">
+            <w:drawing>
+              <wp:anchor distT="45720" distB="45720" distL="114300" distR="114300" simplePos="0" relativeHeight="251676672" behindDoc="0" locked="0" layoutInCell="1" allowOverlap="1" wp14:anchorId="0D349D79" wp14:editId="3689DAB0">
                 <wp:simplePos x="0" y="0"/>
                 <wp:positionH relativeFrom="column">
                   <wp:posOffset>2633980</wp:posOffset>
@@ -1350,7 +2219,7 @@
           </mc:Choice>
           <mc:Fallback>
             <w:pict>
-              <v:shape w14:anchorId="5EAF46B3" id="_x0000_s1031" type="#_x0000_t202" style="position:absolute;left:0;text-align:left;margin-left:207.4pt;margin-top:.5pt;width:32.75pt;height:15.55pt;z-index:251676672;visibility:visible;mso-wrap-style:square;mso-width-percent:0;mso-height-percent:0;mso-wrap-distance-left:9pt;mso-wrap-distance-top:3.6pt;mso-wrap-distance-right:9pt;mso-wrap-distance-bottom:3.6pt;mso-position-horizontal:absolute;mso-position-horizontal-relative:text;mso-position-vertical:absolute;mso-position-vertical-relative:text;mso-width-percent:0;mso-height-percent:0;mso-width-relative:margin;mso-height-relative:margin;v-text-anchor:top" o:gfxdata="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" stroked="f">
+              <v:shape w14:anchorId="0D349D79" id="_x0000_s1035" type="#_x0000_t202" style="position:absolute;left:0;text-align:left;margin-left:207.4pt;margin-top:.5pt;width:32.75pt;height:15.55pt;z-index:251676672;visibility:visible;mso-wrap-style:square;mso-width-percent:0;mso-height-percent:0;mso-wrap-distance-left:9pt;mso-wrap-distance-top:3.6pt;mso-wrap-distance-right:9pt;mso-wrap-distance-bottom:3.6pt;mso-position-horizontal:absolute;mso-position-horizontal-relative:text;mso-position-vertical:absolute;mso-position-vertical-relative:text;mso-width-percent:0;mso-height-percent:0;mso-width-relative:margin;mso-height-relative:margin;v-text-anchor:top" o:gfxdata="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" stroked="f">
                 <v:textbox>
                   <w:txbxContent>
                     <w:p>
@@ -1385,7 +2254,7 @@
         <mc:AlternateContent>
           <mc:Choice Requires="wps">
             <w:drawing>
-              <wp:anchor distT="45720" distB="45720" distL="114300" distR="114300" simplePos="0" relativeHeight="251694080" behindDoc="0" locked="0" layoutInCell="1" allowOverlap="1" wp14:anchorId="778C30CD" wp14:editId="58391B43">
+              <wp:anchor distT="45720" distB="45720" distL="114300" distR="114300" simplePos="0" relativeHeight="251694080" behindDoc="0" locked="0" layoutInCell="1" allowOverlap="1" wp14:anchorId="6A99E1D1" wp14:editId="2C78FE1F">
                 <wp:simplePos x="0" y="0"/>
                 <wp:positionH relativeFrom="margin">
                   <wp:posOffset>2645893</wp:posOffset>
@@ -1462,7 +2331,7 @@
           </mc:Choice>
           <mc:Fallback>
             <w:pict>
-              <v:shape w14:anchorId="778C30CD" id="_x0000_s1032" type="#_x0000_t202" style="position:absolute;margin-left:208.35pt;margin-top:.5pt;width:29.55pt;height:16.65pt;z-index:251694080;visibility:visible;mso-wrap-style:square;mso-width-percent:0;mso-height-percent:0;mso-wrap-distance-left:9pt;mso-wrap-distance-top:3.6pt;mso-wrap-distance-right:9pt;mso-wrap-distance-bottom:3.6pt;mso-position-horizontal:absolute;mso-position-horizontal-relative:margin;mso-position-vertical:absolute;mso-position-vertical-relative:text;mso-width-percent:0;mso-height-percent:0;mso-width-relative:margin;mso-height-relative:margin;v-text-anchor:top" o:gfxdata="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" stroked="f">
+              <v:shape w14:anchorId="6A99E1D1" id="_x0000_s1036" type="#_x0000_t202" style="position:absolute;margin-left:208.35pt;margin-top:.5pt;width:29.55pt;height:16.65pt;z-index:251694080;visibility:visible;mso-wrap-style:square;mso-width-percent:0;mso-height-percent:0;mso-wrap-distance-left:9pt;mso-wrap-distance-top:3.6pt;mso-wrap-distance-right:9pt;mso-wrap-distance-bottom:3.6pt;mso-position-horizontal:absolute;mso-position-horizontal-relative:margin;mso-position-vertical:absolute;mso-position-vertical-relative:text;mso-width-percent:0;mso-height-percent:0;mso-width-relative:margin;mso-height-relative:margin;v-text-anchor:top" o:gfxdata="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" stroked="f">
                 <v:textbox>
                   <w:txbxContent>
                     <w:p>
@@ -1613,7 +2482,7 @@
         <mc:AlternateContent>
           <mc:Choice Requires="wps">
             <w:drawing>
-              <wp:anchor distT="45720" distB="45720" distL="114300" distR="114300" simplePos="0" relativeHeight="251673600" behindDoc="0" locked="0" layoutInCell="1" allowOverlap="1" wp14:anchorId="434257C0" wp14:editId="632D3F28">
+              <wp:anchor distT="45720" distB="45720" distL="114300" distR="114300" simplePos="0" relativeHeight="251673600" behindDoc="0" locked="0" layoutInCell="1" allowOverlap="1" wp14:anchorId="3E1C2780" wp14:editId="592433CA">
                 <wp:simplePos x="0" y="0"/>
                 <wp:positionH relativeFrom="column">
                   <wp:posOffset>2618266</wp:posOffset>
@@ -1688,7 +2557,7 @@
           </mc:Choice>
           <mc:Fallback>
             <w:pict>
-              <v:shape w14:anchorId="434257C0" id="_x0000_s1033" type="#_x0000_t202" style="position:absolute;margin-left:206.15pt;margin-top:11.2pt;width:32.2pt;height:16.1pt;z-index:251673600;visibility:visible;mso-wrap-style:square;mso-width-percent:0;mso-height-percent:0;mso-wrap-distance-left:9pt;mso-wrap-distance-top:3.6pt;mso-wrap-distance-right:9pt;mso-wrap-distance-bottom:3.6pt;mso-position-horizontal:absolute;mso-position-horizontal-relative:text;mso-position-vertical:absolute;mso-position-vertical-relative:text;mso-width-percent:0;mso-height-percent:0;mso-width-relative:margin;mso-height-relative:margin;v-text-anchor:top" o:gfxdata="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" stroked="f">
+              <v:shape w14:anchorId="3E1C2780" id="_x0000_s1037" type="#_x0000_t202" style="position:absolute;margin-left:206.15pt;margin-top:11.2pt;width:32.2pt;height:16.1pt;z-index:251673600;visibility:visible;mso-wrap-style:square;mso-width-percent:0;mso-height-percent:0;mso-wrap-distance-left:9pt;mso-wrap-distance-top:3.6pt;mso-wrap-distance-right:9pt;mso-wrap-distance-bottom:3.6pt;mso-position-horizontal:absolute;mso-position-horizontal-relative:text;mso-position-vertical:absolute;mso-position-vertical-relative:text;mso-width-percent:0;mso-height-percent:0;mso-width-relative:margin;mso-height-relative:margin;v-text-anchor:top" o:gfxdata="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" stroked="f">
                 <v:textbox>
                   <w:txbxContent>
                     <w:p>
@@ -1721,7 +2590,7 @@
         <mc:AlternateContent>
           <mc:Choice Requires="wps">
             <w:drawing>
-              <wp:anchor distT="0" distB="0" distL="114300" distR="114300" simplePos="0" relativeHeight="251687936" behindDoc="0" locked="0" layoutInCell="1" allowOverlap="1" wp14:anchorId="59DCDCA3" wp14:editId="090943C4">
+              <wp:anchor distT="0" distB="0" distL="114300" distR="114300" simplePos="0" relativeHeight="251687936" behindDoc="0" locked="0" layoutInCell="1" allowOverlap="1" wp14:anchorId="5CE3A180" wp14:editId="23B79287">
                 <wp:simplePos x="0" y="0"/>
                 <wp:positionH relativeFrom="column">
                   <wp:posOffset>2756052</wp:posOffset>
@@ -1795,7 +2664,7 @@
         <mc:AlternateContent>
           <mc:Choice Requires="wps">
             <w:drawing>
-              <wp:anchor distT="0" distB="0" distL="114300" distR="114300" simplePos="0" relativeHeight="251678720" behindDoc="0" locked="0" layoutInCell="1" allowOverlap="1" wp14:anchorId="437974EB" wp14:editId="2587367C">
+              <wp:anchor distT="0" distB="0" distL="114300" distR="114300" simplePos="0" relativeHeight="251678720" behindDoc="0" locked="0" layoutInCell="1" allowOverlap="1" wp14:anchorId="547D1584" wp14:editId="5DAF45F0">
                 <wp:simplePos x="0" y="0"/>
                 <wp:positionH relativeFrom="column">
                   <wp:posOffset>3821373</wp:posOffset>
@@ -1998,7 +2867,7 @@
         <mc:AlternateContent>
           <mc:Choice Requires="wps">
             <w:drawing>
-              <wp:anchor distT="0" distB="0" distL="114300" distR="114300" simplePos="0" relativeHeight="251689984" behindDoc="0" locked="0" layoutInCell="1" allowOverlap="1" wp14:anchorId="4EF6C91A" wp14:editId="6C8DC70E">
+              <wp:anchor distT="0" distB="0" distL="114300" distR="114300" simplePos="0" relativeHeight="251689984" behindDoc="0" locked="0" layoutInCell="1" allowOverlap="1" wp14:anchorId="641FCE58" wp14:editId="333BF05E">
                 <wp:simplePos x="0" y="0"/>
                 <wp:positionH relativeFrom="column">
                   <wp:posOffset>3721091</wp:posOffset>
@@ -2060,7 +2929,7 @@
           </mc:Choice>
           <mc:Fallback>
             <w:pict>
-              <v:shape w14:anchorId="2D4D8A3F" id="Isosceles Triangle 22" o:spid="_x0000_s1026" type="#_x0000_t5" style="position:absolute;margin-left:293pt;margin-top:9.65pt;width:7.25pt;height:6.2pt;rotation:90;z-index:251689984;visibility:visible;mso-wrap-style:square;mso-width-percent:0;mso-height-percent:0;mso-wrap-distance-left:9pt;mso-wrap-distance-top:0;mso-wrap-distance-right:9pt;mso-wrap-distance-bottom:0;mso-position-horizontal:absolute;mso-position-horizontal-relative:text;mso-position-vertical:absolute;mso-position-vertical-relative:text;mso-width-percent:0;mso-height-percent:0;mso-width-relative:margin;mso-height-relative:margin;v-text-anchor:middle" o:gfxdata="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" fillcolor="#5b9bd5 [3204]" strokecolor="#1f4d78 [1604]" strokeweight="1pt"/>
+              <v:shape w14:anchorId="10169273" id="Isosceles Triangle 22" o:spid="_x0000_s1026" type="#_x0000_t5" style="position:absolute;margin-left:293pt;margin-top:9.65pt;width:7.25pt;height:6.2pt;rotation:90;z-index:251689984;visibility:visible;mso-wrap-style:square;mso-width-percent:0;mso-height-percent:0;mso-wrap-distance-left:9pt;mso-wrap-distance-top:0;mso-wrap-distance-right:9pt;mso-wrap-distance-bottom:0;mso-position-horizontal:absolute;mso-position-horizontal-relative:text;mso-position-vertical:absolute;mso-position-vertical-relative:text;mso-width-percent:0;mso-height-percent:0;mso-width-relative:margin;mso-height-relative:margin;v-text-anchor:middle" o:gfxdata="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" fillcolor="#5b9bd5 [3204]" strokecolor="#1f4d78 [1604]" strokeweight="1pt"/>
             </w:pict>
           </mc:Fallback>
         </mc:AlternateContent>
@@ -2072,7 +2941,7 @@
         <mc:AlternateContent>
           <mc:Choice Requires="wps">
             <w:drawing>
-              <wp:anchor distT="45720" distB="45720" distL="114300" distR="114300" simplePos="0" relativeHeight="251675648" behindDoc="0" locked="0" layoutInCell="1" allowOverlap="1" wp14:anchorId="1FBD53E7" wp14:editId="3D489877">
+              <wp:anchor distT="45720" distB="45720" distL="114300" distR="114300" simplePos="0" relativeHeight="251675648" behindDoc="0" locked="0" layoutInCell="1" allowOverlap="1" wp14:anchorId="1D811D4B" wp14:editId="7D4D833C">
                 <wp:simplePos x="0" y="0"/>
                 <wp:positionH relativeFrom="margin">
                   <wp:posOffset>3091180</wp:posOffset>
@@ -2233,7 +3102,7 @@
           </mc:Choice>
           <mc:Fallback>
             <w:pict>
-              <v:shape w14:anchorId="1FBD53E7" id="_x0000_s1034" type="#_x0000_t202" style="position:absolute;margin-left:243.4pt;margin-top:4.5pt;width:94pt;height:16.65pt;z-index:251675648;visibility:visible;mso-wrap-style:square;mso-width-percent:0;mso-height-percent:0;mso-wrap-distance-left:9pt;mso-wrap-distance-top:3.6pt;mso-wrap-distance-right:9pt;mso-wrap-distance-bottom:3.6pt;mso-position-horizontal:absolute;mso-position-horizontal-relative:margin;mso-position-vertical:absolute;mso-position-vertical-relative:text;mso-width-percent:0;mso-height-percent:0;mso-width-relative:margin;mso-height-relative:margin;v-text-anchor:top" o:gfxdata="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" stroked="f">
+              <v:shape w14:anchorId="1D811D4B" id="_x0000_s1038" type="#_x0000_t202" style="position:absolute;margin-left:243.4pt;margin-top:4.5pt;width:94pt;height:16.65pt;z-index:251675648;visibility:visible;mso-wrap-style:square;mso-width-percent:0;mso-height-percent:0;mso-wrap-distance-left:9pt;mso-wrap-distance-top:3.6pt;mso-wrap-distance-right:9pt;mso-wrap-distance-bottom:3.6pt;mso-position-horizontal:absolute;mso-position-horizontal-relative:margin;mso-position-vertical:absolute;mso-position-vertical-relative:text;mso-width-percent:0;mso-height-percent:0;mso-width-relative:margin;mso-height-relative:margin;v-text-anchor:top" o:gfxdata="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" stroked="f">
                 <v:textbox>
                   <w:txbxContent>
                     <w:p>
@@ -2354,7 +3223,123 @@
         <mc:AlternateContent>
           <mc:Choice Requires="wps">
             <w:drawing>
-              <wp:anchor distT="0" distB="0" distL="114300" distR="114300" simplePos="0" relativeHeight="251677696" behindDoc="0" locked="0" layoutInCell="1" allowOverlap="1" wp14:anchorId="06965B0E" wp14:editId="512FDA23">
+              <wp:anchor distT="45720" distB="45720" distL="114300" distR="114300" simplePos="0" relativeHeight="251709440" behindDoc="0" locked="0" layoutInCell="1" allowOverlap="1" wp14:anchorId="21B08F75" wp14:editId="0D7C3C52">
+                <wp:simplePos x="0" y="0"/>
+                <wp:positionH relativeFrom="column">
+                  <wp:posOffset>5574665</wp:posOffset>
+                </wp:positionH>
+                <wp:positionV relativeFrom="paragraph">
+                  <wp:posOffset>180975</wp:posOffset>
+                </wp:positionV>
+                <wp:extent cx="334010" cy="224790"/>
+                <wp:effectExtent l="0" t="0" r="8890" b="3810"/>
+                <wp:wrapSquare wrapText="bothSides"/>
+                <wp:docPr id="29" name="Text Box 2"/>
+                <wp:cNvGraphicFramePr>
+                  <a:graphicFrameLocks xmlns:a="http://schemas.openxmlformats.org/drawingml/2006/main"/>
+                </wp:cNvGraphicFramePr>
+                <a:graphic xmlns:a="http://schemas.openxmlformats.org/drawingml/2006/main">
+                  <a:graphicData uri="http://schemas.microsoft.com/office/word/2010/wordprocessingShape">
+                    <wps:wsp>
+                      <wps:cNvSpPr txBox="1">
+                        <a:spLocks noChangeArrowheads="1"/>
+                      </wps:cNvSpPr>
+                      <wps:spPr bwMode="auto">
+                        <a:xfrm>
+                          <a:off x="0" y="0"/>
+                          <a:ext cx="334010" cy="224790"/>
+                        </a:xfrm>
+                        <a:prstGeom prst="rect">
+                          <a:avLst/>
+                        </a:prstGeom>
+                        <a:solidFill>
+                          <a:srgbClr val="FFFFFF"/>
+                        </a:solidFill>
+                        <a:ln w="9525">
+                          <a:noFill/>
+                          <a:miter lim="800000"/>
+                          <a:headEnd/>
+                          <a:tailEnd/>
+                        </a:ln>
+                      </wps:spPr>
+                      <wps:txbx>
+                        <w:txbxContent>
+                          <w:p>
+                            <w:pPr>
+                              <w:ind w:right="90"/>
+                              <w:jc w:val="right"/>
+                              <w:rPr>
+                                <w:sz w:val="18"/>
+                                <w:szCs w:val="18"/>
+                              </w:rPr>
+                            </w:pPr>
+                            <w:proofErr w:type="gramStart"/>
+                            <w:r>
+                              <w:rPr>
+                                <w:sz w:val="18"/>
+                                <w:szCs w:val="18"/>
+                              </w:rPr>
+                              <w:t>is</w:t>
+                            </w:r>
+                            <w:proofErr w:type="gramEnd"/>
+                          </w:p>
+                        </w:txbxContent>
+                      </wps:txbx>
+                      <wps:bodyPr rot="0" vert="horz" wrap="square" lIns="91440" tIns="45720" rIns="91440" bIns="45720" anchor="t" anchorCtr="0">
+                        <a:noAutofit/>
+                      </wps:bodyPr>
+                    </wps:wsp>
+                  </a:graphicData>
+                </a:graphic>
+                <wp14:sizeRelH relativeFrom="margin">
+                  <wp14:pctWidth>0</wp14:pctWidth>
+                </wp14:sizeRelH>
+                <wp14:sizeRelV relativeFrom="margin">
+                  <wp14:pctHeight>0</wp14:pctHeight>
+                </wp14:sizeRelV>
+              </wp:anchor>
+            </w:drawing>
+          </mc:Choice>
+          <mc:Fallback>
+            <w:pict>
+              <v:shape w14:anchorId="21B08F75" id="_x0000_s1039" type="#_x0000_t202" style="position:absolute;margin-left:438.95pt;margin-top:14.25pt;width:26.3pt;height:17.7pt;z-index:251709440;visibility:visible;mso-wrap-style:square;mso-width-percent:0;mso-height-percent:0;mso-wrap-distance-left:9pt;mso-wrap-distance-top:3.6pt;mso-wrap-distance-right:9pt;mso-wrap-distance-bottom:3.6pt;mso-position-horizontal:absolute;mso-position-horizontal-relative:text;mso-position-vertical:absolute;mso-position-vertical-relative:text;mso-width-percent:0;mso-height-percent:0;mso-width-relative:margin;mso-height-relative:margin;v-text-anchor:top" o:gfxdata="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" stroked="f">
+                <v:textbox>
+                  <w:txbxContent>
+                    <w:p>
+                      <w:pPr>
+                        <w:ind w:right="90"/>
+                        <w:jc w:val="right"/>
+                        <w:rPr>
+                          <w:sz w:val="18"/>
+                          <w:szCs w:val="18"/>
+                        </w:rPr>
+                      </w:pPr>
+                      <w:proofErr w:type="gramStart"/>
+                      <w:r>
+                        <w:rPr>
+                          <w:sz w:val="18"/>
+                          <w:szCs w:val="18"/>
+                        </w:rPr>
+                        <w:t>is</w:t>
+                      </w:r>
+                      <w:proofErr w:type="gramEnd"/>
+                    </w:p>
+                  </w:txbxContent>
+                </v:textbox>
+                <w10:wrap type="square"/>
+              </v:shape>
+            </w:pict>
+          </mc:Fallback>
+        </mc:AlternateContent>
+      </w:r>
+      <w:r>
+        <w:rPr>
+          <w:noProof/>
+        </w:rPr>
+        <mc:AlternateContent>
+          <mc:Choice Requires="wps">
+            <w:drawing>
+              <wp:anchor distT="0" distB="0" distL="114300" distR="114300" simplePos="0" relativeHeight="251677696" behindDoc="0" locked="0" layoutInCell="1" allowOverlap="1" wp14:anchorId="7222CDD5" wp14:editId="3C3F5F7D">
                 <wp:simplePos x="0" y="0"/>
                 <wp:positionH relativeFrom="margin">
                   <wp:posOffset>2988861</wp:posOffset>
@@ -2409,7 +3394,7 @@
           </mc:Choice>
           <mc:Fallback>
             <w:pict>
-              <v:line w14:anchorId="3B8FC589" id="Straight Connector 1" o:spid="_x0000_s1026" style="position:absolute;z-index:251677696;visibility:visible;mso-wrap-style:square;mso-width-percent:0;mso-height-percent:0;mso-wrap-distance-left:9pt;mso-wrap-distance-top:0;mso-wrap-distance-right:9pt;mso-wrap-distance-bottom:0;mso-position-horizontal:absolute;mso-position-horizontal-relative:margin;mso-position-vertical:absolute;mso-position-vertical-relative:text;mso-width-percent:0;mso-height-percent:0;mso-width-relative:margin;mso-height-relative:margin" from="235.35pt,1.4pt" to="340.65pt,1.95pt" o:gfxdata="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" strokecolor="#5b9bd5 [3204]" strokeweight=".5pt">
+              <v:line w14:anchorId="637DD65D" id="Straight Connector 1" o:spid="_x0000_s1026" style="position:absolute;z-index:251677696;visibility:visible;mso-wrap-style:square;mso-width-percent:0;mso-height-percent:0;mso-wrap-distance-left:9pt;mso-wrap-distance-top:0;mso-wrap-distance-right:9pt;mso-wrap-distance-bottom:0;mso-position-horizontal:absolute;mso-position-horizontal-relative:margin;mso-position-vertical:absolute;mso-position-vertical-relative:text;mso-width-percent:0;mso-height-percent:0;mso-width-relative:margin;mso-height-relative:margin" from="235.35pt,1.4pt" to="340.65pt,1.95pt" o:gfxdata="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" strokecolor="#5b9bd5 [3204]" strokeweight=".5pt">
                 <v:stroke joinstyle="miter"/>
                 <w10:wrap anchorx="margin"/>
               </v:line>
@@ -2424,7 +3409,7 @@
         <mc:AlternateContent>
           <mc:Choice Requires="wps">
             <w:drawing>
-              <wp:anchor distT="45720" distB="45720" distL="114300" distR="114300" simplePos="0" relativeHeight="251674624" behindDoc="0" locked="0" layoutInCell="1" allowOverlap="1" wp14:anchorId="4EF54B50" wp14:editId="335724E3">
+              <wp:anchor distT="45720" distB="45720" distL="114300" distR="114300" simplePos="0" relativeHeight="251674624" behindDoc="0" locked="0" layoutInCell="1" allowOverlap="1" wp14:anchorId="663F02AB" wp14:editId="1A56462C">
                 <wp:simplePos x="0" y="0"/>
                 <wp:positionH relativeFrom="column">
                   <wp:posOffset>4660265</wp:posOffset>
@@ -2477,7 +3462,7 @@
                                 <w:sz w:val="18"/>
                                 <w:szCs w:val="18"/>
                               </w:rPr>
-                              <w:t>1…*</w:t>
+                              <w:t>1…1</w:t>
                             </w:r>
                           </w:p>
                         </w:txbxContent>
@@ -2499,7 +3484,7 @@
           </mc:Choice>
           <mc:Fallback>
             <w:pict>
-              <v:shape w14:anchorId="4EF54B50" id="_x0000_s1035" type="#_x0000_t202" style="position:absolute;margin-left:366.95pt;margin-top:19.1pt;width:31.15pt;height:16.65pt;z-index:251674624;visibility:visible;mso-wrap-style:square;mso-width-percent:0;mso-height-percent:0;mso-wrap-distance-left:9pt;mso-wrap-distance-top:3.6pt;mso-wrap-distance-right:9pt;mso-wrap-distance-bottom:3.6pt;mso-position-horizontal:absolute;mso-position-horizontal-relative:text;mso-position-vertical:absolute;mso-position-vertical-relative:text;mso-width-percent:0;mso-height-percent:0;mso-width-relative:margin;mso-height-relative:margin;v-text-anchor:top" o:gfxdata="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" stroked="f">
+              <v:shape w14:anchorId="663F02AB" id="_x0000_s1040" type="#_x0000_t202" style="position:absolute;margin-left:366.95pt;margin-top:19.1pt;width:31.15pt;height:16.65pt;z-index:251674624;visibility:visible;mso-wrap-style:square;mso-width-percent:0;mso-height-percent:0;mso-wrap-distance-left:9pt;mso-wrap-distance-top:3.6pt;mso-wrap-distance-right:9pt;mso-wrap-distance-bottom:3.6pt;mso-position-horizontal:absolute;mso-position-horizontal-relative:text;mso-position-vertical:absolute;mso-position-vertical-relative:text;mso-width-percent:0;mso-height-percent:0;mso-width-relative:margin;mso-height-relative:margin;v-text-anchor:top" o:gfxdata="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" stroked="f">
                 <v:textbox>
                   <w:txbxContent>
                     <w:p>
@@ -2514,7 +3499,7 @@
                           <w:sz w:val="18"/>
                           <w:szCs w:val="18"/>
                         </w:rPr>
-                        <w:t>1…*</w:t>
+                        <w:t>1…1</w:t>
                       </w:r>
                     </w:p>
                   </w:txbxContent>
@@ -2532,7 +3517,7 @@
         <mc:AlternateContent>
           <mc:Choice Requires="wps">
             <w:drawing>
-              <wp:anchor distT="0" distB="0" distL="114300" distR="114300" simplePos="0" relativeHeight="251692032" behindDoc="0" locked="0" layoutInCell="1" allowOverlap="1" wp14:anchorId="312EF6BA" wp14:editId="71BC0460">
+              <wp:anchor distT="0" distB="0" distL="114300" distR="114300" simplePos="0" relativeHeight="251692032" behindDoc="0" locked="0" layoutInCell="1" allowOverlap="1" wp14:anchorId="7ACEB69C" wp14:editId="67407A74">
                 <wp:simplePos x="0" y="0"/>
                 <wp:positionH relativeFrom="column">
                   <wp:posOffset>4619767</wp:posOffset>
@@ -2603,7 +3588,83 @@
         <mc:AlternateContent>
           <mc:Choice Requires="wps">
             <w:drawing>
-              <wp:anchor distT="45720" distB="45720" distL="114300" distR="114300" simplePos="0" relativeHeight="251668480" behindDoc="0" locked="0" layoutInCell="1" allowOverlap="1" wp14:anchorId="18CFFA91" wp14:editId="7DCC3D73">
+              <wp:anchor distT="0" distB="0" distL="114300" distR="114300" simplePos="0" relativeHeight="251711488" behindDoc="0" locked="0" layoutInCell="1" allowOverlap="1" wp14:anchorId="0D983A04" wp14:editId="23F660CE">
+                <wp:simplePos x="0" y="0"/>
+                <wp:positionH relativeFrom="margin">
+                  <wp:posOffset>5691116</wp:posOffset>
+                </wp:positionH>
+                <wp:positionV relativeFrom="paragraph">
+                  <wp:posOffset>141814</wp:posOffset>
+                </wp:positionV>
+                <wp:extent cx="88710" cy="88710"/>
+                <wp:effectExtent l="19050" t="0" r="45085" b="45085"/>
+                <wp:wrapNone/>
+                <wp:docPr id="30" name="Isosceles Triangle 30"/>
+                <wp:cNvGraphicFramePr/>
+                <a:graphic xmlns:a="http://schemas.openxmlformats.org/drawingml/2006/main">
+                  <a:graphicData uri="http://schemas.microsoft.com/office/word/2010/wordprocessingShape">
+                    <wps:wsp>
+                      <wps:cNvSpPr/>
+                      <wps:spPr>
+                        <a:xfrm rot="10800000">
+                          <a:off x="0" y="0"/>
+                          <a:ext cx="88710" cy="88710"/>
+                        </a:xfrm>
+                        <a:prstGeom prst="triangle">
+                          <a:avLst/>
+                        </a:prstGeom>
+                      </wps:spPr>
+                      <wps:style>
+                        <a:lnRef idx="2">
+                          <a:schemeClr val="accent1">
+                            <a:shade val="50000"/>
+                          </a:schemeClr>
+                        </a:lnRef>
+                        <a:fillRef idx="1">
+                          <a:schemeClr val="accent1"/>
+                        </a:fillRef>
+                        <a:effectRef idx="0">
+                          <a:schemeClr val="accent1"/>
+                        </a:effectRef>
+                        <a:fontRef idx="minor">
+                          <a:schemeClr val="lt1"/>
+                        </a:fontRef>
+                      </wps:style>
+                      <wps:bodyPr rot="0" spcFirstLastPara="0" vertOverflow="overflow" horzOverflow="overflow" vert="horz" wrap="square" lIns="91440" tIns="45720" rIns="91440" bIns="45720" numCol="1" spcCol="0" rtlCol="0" fromWordArt="0" anchor="ctr" anchorCtr="0" forceAA="0" compatLnSpc="1">
+                        <a:prstTxWarp prst="textNoShape">
+                          <a:avLst/>
+                        </a:prstTxWarp>
+                        <a:noAutofit/>
+                      </wps:bodyPr>
+                    </wps:wsp>
+                  </a:graphicData>
+                </a:graphic>
+                <wp14:sizeRelH relativeFrom="margin">
+                  <wp14:pctWidth>0</wp14:pctWidth>
+                </wp14:sizeRelH>
+                <wp14:sizeRelV relativeFrom="margin">
+                  <wp14:pctHeight>0</wp14:pctHeight>
+                </wp14:sizeRelV>
+              </wp:anchor>
+            </w:drawing>
+          </mc:Choice>
+          <mc:Fallback>
+            <w:pict>
+              <v:shape w14:anchorId="3F52AE5B" id="Isosceles Triangle 30" o:spid="_x0000_s1026" type="#_x0000_t5" style="position:absolute;margin-left:448.1pt;margin-top:11.15pt;width:7pt;height:7pt;rotation:180;z-index:251711488;visibility:visible;mso-wrap-style:square;mso-width-percent:0;mso-height-percent:0;mso-wrap-distance-left:9pt;mso-wrap-distance-top:0;mso-wrap-distance-right:9pt;mso-wrap-distance-bottom:0;mso-position-horizontal:absolute;mso-position-horizontal-relative:margin;mso-position-vertical:absolute;mso-position-vertical-relative:text;mso-width-percent:0;mso-height-percent:0;mso-width-relative:margin;mso-height-relative:margin;v-text-anchor:middle" o:gfxdata="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" fillcolor="#5b9bd5 [3204]" strokecolor="#1f4d78 [1604]" strokeweight="1pt">
+                <w10:wrap anchorx="margin"/>
+              </v:shape>
+            </w:pict>
+          </mc:Fallback>
+        </mc:AlternateContent>
+      </w:r>
+      <w:r>
+        <w:rPr>
+          <w:noProof/>
+        </w:rPr>
+        <mc:AlternateContent>
+          <mc:Choice Requires="wps">
+            <w:drawing>
+              <wp:anchor distT="45720" distB="45720" distL="114300" distR="114300" simplePos="0" relativeHeight="251668480" behindDoc="0" locked="0" layoutInCell="1" allowOverlap="1" wp14:anchorId="0CDDE08D" wp14:editId="36FC31B4">
                 <wp:simplePos x="0" y="0"/>
                 <wp:positionH relativeFrom="column">
                   <wp:posOffset>4659952</wp:posOffset>
@@ -2680,7 +3741,7 @@
           </mc:Choice>
           <mc:Fallback>
             <w:pict>
-              <v:shape w14:anchorId="18CFFA91" id="_x0000_s1036" type="#_x0000_t202" style="position:absolute;margin-left:366.95pt;margin-top:22.3pt;width:29pt;height:16.65pt;z-index:251668480;visibility:visible;mso-wrap-style:square;mso-width-percent:0;mso-height-percent:0;mso-wrap-distance-left:9pt;mso-wrap-distance-top:3.6pt;mso-wrap-distance-right:9pt;mso-wrap-distance-bottom:3.6pt;mso-position-horizontal:absolute;mso-position-horizontal-relative:text;mso-position-vertical:absolute;mso-position-vertical-relative:text;mso-width-percent:0;mso-height-percent:0;mso-width-relative:margin;mso-height-relative:margin;v-text-anchor:top" o:gfxdata="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" stroked="f">
+              <v:shape w14:anchorId="0CDDE08D" id="_x0000_s1041" type="#_x0000_t202" style="position:absolute;margin-left:366.95pt;margin-top:22.3pt;width:29pt;height:16.65pt;z-index:251668480;visibility:visible;mso-wrap-style:square;mso-width-percent:0;mso-height-percent:0;mso-wrap-distance-left:9pt;mso-wrap-distance-top:3.6pt;mso-wrap-distance-right:9pt;mso-wrap-distance-bottom:3.6pt;mso-position-horizontal:absolute;mso-position-horizontal-relative:text;mso-position-vertical:absolute;mso-position-vertical-relative:text;mso-width-percent:0;mso-height-percent:0;mso-width-relative:margin;mso-height-relative:margin;v-text-anchor:top" o:gfxdata="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" stroked="f">
                 <v:textbox>
                   <w:txbxContent>
                     <w:p>
@@ -2717,7 +3778,7 @@
         <mc:AlternateContent>
           <mc:Choice Requires="wps">
             <w:drawing>
-              <wp:anchor distT="0" distB="0" distL="114300" distR="114300" simplePos="0" relativeHeight="251683840" behindDoc="0" locked="0" layoutInCell="1" allowOverlap="1" wp14:anchorId="6E7B8505" wp14:editId="13AAFF57">
+              <wp:anchor distT="0" distB="0" distL="114300" distR="114300" simplePos="0" relativeHeight="251683840" behindDoc="0" locked="0" layoutInCell="1" allowOverlap="1" wp14:anchorId="2EED01B8" wp14:editId="5567B41A">
                 <wp:simplePos x="0" y="0"/>
                 <wp:positionH relativeFrom="margin">
                   <wp:posOffset>4789492</wp:posOffset>
@@ -2779,7 +3840,7 @@
           </mc:Choice>
           <mc:Fallback>
             <w:pict>
-              <v:shape w14:anchorId="4ACC4EDB" id="Isosceles Triangle 6" o:spid="_x0000_s1026" type="#_x0000_t5" style="position:absolute;margin-left:377.15pt;margin-top:18.65pt;width:7pt;height:7pt;rotation:180;z-index:251683840;visibility:visible;mso-wrap-style:square;mso-width-percent:0;mso-height-percent:0;mso-wrap-distance-left:9pt;mso-wrap-distance-top:0;mso-wrap-distance-right:9pt;mso-wrap-distance-bottom:0;mso-position-horizontal:absolute;mso-position-horizontal-relative:margin;mso-position-vertical:absolute;mso-position-vertical-relative:text;mso-width-percent:0;mso-height-percent:0;mso-width-relative:margin;mso-height-relative:margin;v-text-anchor:middle" o:gfxdata="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" fillcolor="#5b9bd5 [3204]" strokecolor="#1f4d78 [1604]" strokeweight="1pt">
+              <v:shape w14:anchorId="74C16DB1" id="Isosceles Triangle 6" o:spid="_x0000_s1026" type="#_x0000_t5" style="position:absolute;margin-left:377.15pt;margin-top:18.65pt;width:7pt;height:7pt;rotation:180;z-index:251683840;visibility:visible;mso-wrap-style:square;mso-width-percent:0;mso-height-percent:0;mso-wrap-distance-left:9pt;mso-wrap-distance-top:0;mso-wrap-distance-right:9pt;mso-wrap-distance-bottom:0;mso-position-horizontal:absolute;mso-position-horizontal-relative:margin;mso-position-vertical:absolute;mso-position-vertical-relative:text;mso-width-percent:0;mso-height-percent:0;mso-width-relative:margin;mso-height-relative:margin;v-text-anchor:middle" o:gfxdata="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" fillcolor="#5b9bd5 [3204]" strokecolor="#1f4d78 [1604]" strokeweight="1pt">
                 <w10:wrap anchorx="margin"/>
               </v:shape>
             </w:pict>
@@ -2787,109 +3848,6 @@
         </mc:AlternateContent>
       </w:r>
     </w:p>
-    <w:tbl>
-      <w:tblPr>
-        <w:tblStyle w:val="TableGrid"/>
-        <w:tblpPr w:leftFromText="180" w:rightFromText="180" w:vertAnchor="page" w:horzAnchor="page" w:tblpX="8211" w:tblpY="8362"/>
-        <w:tblW w:w="0" w:type="auto"/>
-        <w:tblLook w:val="04A0" w:firstRow="1" w:lastRow="0" w:firstColumn="1" w:lastColumn="0" w:noHBand="0" w:noVBand="1"/>
-      </w:tblPr>
-      <w:tblGrid>
-        <w:gridCol w:w="1101"/>
-      </w:tblGrid>
-      <w:tr>
-        <w:tc>
-          <w:tcPr>
-            <w:tcW w:w="1101" w:type="dxa"/>
-            <w:tcBorders>
-              <w:bottom w:val="single" w:sz="4" w:space="0" w:color="auto"/>
-            </w:tcBorders>
-          </w:tcPr>
-          <w:p>
-            <w:pPr>
-              <w:jc w:val="center"/>
-              <w:rPr>
-                <w:b/>
-              </w:rPr>
-            </w:pPr>
-            <w:r>
-              <w:rPr>
-                <w:b/>
-              </w:rPr>
-              <w:t>Part</w:t>
-            </w:r>
-          </w:p>
-        </w:tc>
-      </w:tr>
-      <w:tr>
-        <w:tc>
-          <w:tcPr>
-            <w:tcW w:w="1101" w:type="dxa"/>
-            <w:tcBorders>
-              <w:bottom w:val="nil"/>
-            </w:tcBorders>
-          </w:tcPr>
-          <w:p>
-            <w:pPr>
-              <w:jc w:val="center"/>
-              <w:rPr>
-                <w:u w:val="single"/>
-              </w:rPr>
-            </w:pPr>
-            <w:proofErr w:type="spellStart"/>
-            <w:r>
-              <w:rPr>
-                <w:u w:val="single"/>
-              </w:rPr>
-              <w:t>PartNo</w:t>
-            </w:r>
-            <w:proofErr w:type="spellEnd"/>
-          </w:p>
-        </w:tc>
-      </w:tr>
-      <w:tr>
-        <w:tc>
-          <w:tcPr>
-            <w:tcW w:w="1101" w:type="dxa"/>
-            <w:tcBorders>
-              <w:top w:val="nil"/>
-              <w:bottom w:val="nil"/>
-            </w:tcBorders>
-          </w:tcPr>
-          <w:p>
-            <w:pPr>
-              <w:jc w:val="center"/>
-            </w:pPr>
-            <w:proofErr w:type="spellStart"/>
-            <w:r>
-              <w:t>p</w:t>
-            </w:r>
-            <w:r>
-              <w:t>Name</w:t>
-            </w:r>
-            <w:proofErr w:type="spellEnd"/>
-          </w:p>
-        </w:tc>
-      </w:tr>
-      <w:tr>
-        <w:tc>
-          <w:tcPr>
-            <w:tcW w:w="1101" w:type="dxa"/>
-            <w:tcBorders>
-              <w:top w:val="nil"/>
-            </w:tcBorders>
-          </w:tcPr>
-          <w:p>
-            <w:pPr>
-              <w:jc w:val="center"/>
-            </w:pPr>
-            <w:r>
-              <w:t>Cost</w:t>
-            </w:r>
-          </w:p>
-        </w:tc>
-      </w:tr>
-    </w:tbl>
     <w:p>
       <w:pPr>
         <w:tabs>
@@ -2903,7 +3861,7 @@
         <mc:AlternateContent>
           <mc:Choice Requires="wps">
             <w:drawing>
-              <wp:anchor distT="45720" distB="45720" distL="114300" distR="114300" simplePos="0" relativeHeight="251666432" behindDoc="0" locked="0" layoutInCell="1" allowOverlap="1" wp14:anchorId="7B076A1D" wp14:editId="667ED4F7">
+              <wp:anchor distT="45720" distB="45720" distL="114300" distR="114300" simplePos="0" relativeHeight="251666432" behindDoc="0" locked="0" layoutInCell="1" allowOverlap="1" wp14:anchorId="4B47406E" wp14:editId="077F8D1D">
                 <wp:simplePos x="0" y="0"/>
                 <wp:positionH relativeFrom="column">
                   <wp:posOffset>4639869</wp:posOffset>
@@ -2970,7 +3928,7 @@
                                 <w:sz w:val="18"/>
                                 <w:szCs w:val="18"/>
                               </w:rPr>
-                              <w:t>*</w:t>
+                              <w:t>1</w:t>
                             </w:r>
                           </w:p>
                         </w:txbxContent>
@@ -2992,7 +3950,7 @@
           </mc:Choice>
           <mc:Fallback>
             <w:pict>
-              <v:shape w14:anchorId="7B076A1D" id="_x0000_s1037" type="#_x0000_t202" style="position:absolute;margin-left:365.35pt;margin-top:11.25pt;width:35.45pt;height:16.05pt;z-index:251666432;visibility:visible;mso-wrap-style:square;mso-width-percent:0;mso-height-percent:0;mso-wrap-distance-left:9pt;mso-wrap-distance-top:3.6pt;mso-wrap-distance-right:9pt;mso-wrap-distance-bottom:3.6pt;mso-position-horizontal:absolute;mso-position-horizontal-relative:text;mso-position-vertical:absolute;mso-position-vertical-relative:text;mso-width-percent:0;mso-height-percent:0;mso-width-relative:margin;mso-height-relative:margin;v-text-anchor:top" o:gfxdata="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" stroked="f">
+              <v:shape w14:anchorId="4B47406E" id="_x0000_s1042" type="#_x0000_t202" style="position:absolute;margin-left:365.35pt;margin-top:11.25pt;width:35.45pt;height:16.05pt;z-index:251666432;visibility:visible;mso-wrap-style:square;mso-width-percent:0;mso-height-percent:0;mso-wrap-distance-left:9pt;mso-wrap-distance-top:3.6pt;mso-wrap-distance-right:9pt;mso-wrap-distance-bottom:3.6pt;mso-position-horizontal:absolute;mso-position-horizontal-relative:text;mso-position-vertical:absolute;mso-position-vertical-relative:text;mso-width-percent:0;mso-height-percent:0;mso-width-relative:margin;mso-height-relative:margin;v-text-anchor:top" o:gfxdata="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" stroked="f">
                 <v:textbox>
                   <w:txbxContent>
                     <w:p>
@@ -3021,7 +3979,7 @@
                           <w:sz w:val="18"/>
                           <w:szCs w:val="18"/>
                         </w:rPr>
-                        <w:t>*</w:t>
+                        <w:t>1</w:t>
                       </w:r>
                     </w:p>
                   </w:txbxContent>
@@ -3039,6 +3997,114 @@
           <w:tab w:val="left" w:pos="989"/>
         </w:tabs>
       </w:pPr>
+      <w:r>
+        <w:rPr>
+          <w:noProof/>
+        </w:rPr>
+        <mc:AlternateContent>
+          <mc:Choice Requires="wps">
+            <w:drawing>
+              <wp:anchor distT="45720" distB="45720" distL="114300" distR="114300" simplePos="0" relativeHeight="251705344" behindDoc="0" locked="0" layoutInCell="1" allowOverlap="1" wp14:anchorId="107BDEA5" wp14:editId="7B19277F">
+                <wp:simplePos x="0" y="0"/>
+                <wp:positionH relativeFrom="column">
+                  <wp:posOffset>5029010</wp:posOffset>
+                </wp:positionH>
+                <wp:positionV relativeFrom="paragraph">
+                  <wp:posOffset>279220</wp:posOffset>
+                </wp:positionV>
+                <wp:extent cx="395605" cy="211455"/>
+                <wp:effectExtent l="0" t="0" r="4445" b="0"/>
+                <wp:wrapSquare wrapText="bothSides"/>
+                <wp:docPr id="25" name="Text Box 2"/>
+                <wp:cNvGraphicFramePr>
+                  <a:graphicFrameLocks xmlns:a="http://schemas.openxmlformats.org/drawingml/2006/main"/>
+                </wp:cNvGraphicFramePr>
+                <a:graphic xmlns:a="http://schemas.openxmlformats.org/drawingml/2006/main">
+                  <a:graphicData uri="http://schemas.microsoft.com/office/word/2010/wordprocessingShape">
+                    <wps:wsp>
+                      <wps:cNvSpPr txBox="1">
+                        <a:spLocks noChangeArrowheads="1"/>
+                      </wps:cNvSpPr>
+                      <wps:spPr bwMode="auto">
+                        <a:xfrm>
+                          <a:off x="0" y="0"/>
+                          <a:ext cx="395605" cy="211455"/>
+                        </a:xfrm>
+                        <a:prstGeom prst="rect">
+                          <a:avLst/>
+                        </a:prstGeom>
+                        <a:solidFill>
+                          <a:srgbClr val="FFFFFF"/>
+                        </a:solidFill>
+                        <a:ln w="9525">
+                          <a:noFill/>
+                          <a:miter lim="800000"/>
+                          <a:headEnd/>
+                          <a:tailEnd/>
+                        </a:ln>
+                      </wps:spPr>
+                      <wps:txbx>
+                        <w:txbxContent>
+                          <w:p>
+                            <w:pPr>
+                              <w:rPr>
+                                <w:sz w:val="18"/>
+                                <w:szCs w:val="18"/>
+                              </w:rPr>
+                            </w:pPr>
+                            <w:r>
+                              <w:rPr>
+                                <w:sz w:val="18"/>
+                                <w:szCs w:val="18"/>
+                              </w:rPr>
+                              <w:t>1…1</w:t>
+                            </w:r>
+                          </w:p>
+                        </w:txbxContent>
+                      </wps:txbx>
+                      <wps:bodyPr rot="0" vert="horz" wrap="square" lIns="91440" tIns="45720" rIns="91440" bIns="45720" anchor="t" anchorCtr="0">
+                        <a:noAutofit/>
+                      </wps:bodyPr>
+                    </wps:wsp>
+                  </a:graphicData>
+                </a:graphic>
+                <wp14:sizeRelH relativeFrom="margin">
+                  <wp14:pctWidth>0</wp14:pctWidth>
+                </wp14:sizeRelH>
+                <wp14:sizeRelV relativeFrom="margin">
+                  <wp14:pctHeight>0</wp14:pctHeight>
+                </wp14:sizeRelV>
+              </wp:anchor>
+            </w:drawing>
+          </mc:Choice>
+          <mc:Fallback>
+            <w:pict>
+              <v:shape w14:anchorId="107BDEA5" id="_x0000_s1043" type="#_x0000_t202" style="position:absolute;margin-left:396pt;margin-top:22pt;width:31.15pt;height:16.65pt;z-index:251705344;visibility:visible;mso-wrap-style:square;mso-width-percent:0;mso-height-percent:0;mso-wrap-distance-left:9pt;mso-wrap-distance-top:3.6pt;mso-wrap-distance-right:9pt;mso-wrap-distance-bottom:3.6pt;mso-position-horizontal:absolute;mso-position-horizontal-relative:text;mso-position-vertical:absolute;mso-position-vertical-relative:text;mso-width-percent:0;mso-height-percent:0;mso-width-relative:margin;mso-height-relative:margin;v-text-anchor:top" o:gfxdata="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" stroked="f">
+                <v:textbox>
+                  <w:txbxContent>
+                    <w:p>
+                      <w:pPr>
+                        <w:rPr>
+                          <w:sz w:val="18"/>
+                          <w:szCs w:val="18"/>
+                        </w:rPr>
+                      </w:pPr>
+                      <w:r>
+                        <w:rPr>
+                          <w:sz w:val="18"/>
+                          <w:szCs w:val="18"/>
+                        </w:rPr>
+                        <w:t>1…1</w:t>
+                      </w:r>
+                    </w:p>
+                  </w:txbxContent>
+                </v:textbox>
+                <w10:wrap type="square"/>
+              </v:shape>
+            </w:pict>
+          </mc:Fallback>
+        </mc:AlternateContent>
+      </w:r>
     </w:p>
     <w:p>
       <w:pPr>
@@ -3079,6 +4145,14 @@
       <w:tblPr>
         <w:tblStyle w:val="TableGrid"/>
         <w:tblW w:w="0" w:type="auto"/>
+        <w:tblBorders>
+          <w:top w:val="none" w:sz="0" w:space="0" w:color="auto"/>
+          <w:left w:val="none" w:sz="0" w:space="0" w:color="auto"/>
+          <w:bottom w:val="none" w:sz="0" w:space="0" w:color="auto"/>
+          <w:right w:val="none" w:sz="0" w:space="0" w:color="auto"/>
+          <w:insideH w:val="none" w:sz="0" w:space="0" w:color="auto"/>
+          <w:insideV w:val="none" w:sz="0" w:space="0" w:color="auto"/>
+        </w:tblBorders>
         <w:tblLook w:val="04A0" w:firstRow="1" w:lastRow="0" w:firstColumn="1" w:lastColumn="0" w:noHBand="0" w:noVBand="1"/>
       </w:tblPr>
       <w:tblGrid>
@@ -3215,7 +4289,10 @@
               <w:jc w:val="center"/>
             </w:pPr>
             <w:r>
-              <w:t>Fd1</w:t>
+              <w:t>f</w:t>
+            </w:r>
+            <w:r>
+              <w:t>d1</w:t>
             </w:r>
           </w:p>
         </w:tc>
@@ -3230,20 +4307,74 @@
               </w:tabs>
               <w:jc w:val="center"/>
             </w:pPr>
-          </w:p>
-        </w:tc>
-        <w:tc>
-          <w:tcPr>
-            <w:tcW w:w="1558" w:type="dxa"/>
-          </w:tcPr>
-          <w:p>
-            <w:pPr>
-              <w:tabs>
-                <w:tab w:val="left" w:pos="989"/>
-              </w:tabs>
-              <w:jc w:val="center"/>
-            </w:pPr>
             <w:r>
+              <w:rPr>
+                <w:rFonts w:cstheme="minorHAnsi"/>
+                <w:noProof/>
+              </w:rPr>
+              <mc:AlternateContent>
+                <mc:Choice Requires="wps">
+                  <w:drawing>
+                    <wp:anchor distT="0" distB="0" distL="114300" distR="114300" simplePos="0" relativeHeight="251714560" behindDoc="0" locked="0" layoutInCell="1" allowOverlap="1">
+                      <wp:simplePos x="0" y="0"/>
+                      <wp:positionH relativeFrom="column">
+                        <wp:posOffset>429696</wp:posOffset>
+                      </wp:positionH>
+                      <wp:positionV relativeFrom="paragraph">
+                        <wp:posOffset>143065</wp:posOffset>
+                      </wp:positionV>
+                      <wp:extent cx="2961564" cy="0"/>
+                      <wp:effectExtent l="0" t="0" r="29845" b="19050"/>
+                      <wp:wrapNone/>
+                      <wp:docPr id="192" name="Straight Connector 192"/>
+                      <wp:cNvGraphicFramePr/>
+                      <a:graphic xmlns:a="http://schemas.openxmlformats.org/drawingml/2006/main">
+                        <a:graphicData uri="http://schemas.microsoft.com/office/word/2010/wordprocessingShape">
+                          <wps:wsp>
+                            <wps:cNvCnPr/>
+                            <wps:spPr>
+                              <a:xfrm>
+                                <a:off x="0" y="0"/>
+                                <a:ext cx="2961564" cy="0"/>
+                              </a:xfrm>
+                              <a:prstGeom prst="line">
+                                <a:avLst/>
+                              </a:prstGeom>
+                            </wps:spPr>
+                            <wps:style>
+                              <a:lnRef idx="1">
+                                <a:schemeClr val="accent1"/>
+                              </a:lnRef>
+                              <a:fillRef idx="0">
+                                <a:schemeClr val="accent1"/>
+                              </a:fillRef>
+                              <a:effectRef idx="0">
+                                <a:schemeClr val="accent1"/>
+                              </a:effectRef>
+                              <a:fontRef idx="minor">
+                                <a:schemeClr val="tx1"/>
+                              </a:fontRef>
+                            </wps:style>
+                            <wps:bodyPr/>
+                          </wps:wsp>
+                        </a:graphicData>
+                      </a:graphic>
+                    </wp:anchor>
+                  </w:drawing>
+                </mc:Choice>
+                <mc:Fallback>
+                  <w:pict>
+                    <v:line w14:anchorId="23E8BB1E" id="Straight Connector 192" o:spid="_x0000_s1026" style="position:absolute;z-index:251714560;visibility:visible;mso-wrap-style:square;mso-wrap-distance-left:9pt;mso-wrap-distance-top:0;mso-wrap-distance-right:9pt;mso-wrap-distance-bottom:0;mso-position-horizontal:absolute;mso-position-horizontal-relative:text;mso-position-vertical:absolute;mso-position-vertical-relative:text" from="33.85pt,11.25pt" to="267.05pt,11.25pt" o:gfxdata="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" strokecolor="#5b9bd5 [3204]" strokeweight=".5pt">
+                      <v:stroke joinstyle="miter"/>
+                    </v:line>
+                  </w:pict>
+                </mc:Fallback>
+              </mc:AlternateContent>
+            </w:r>
+            <w:r>
+              <w:rPr>
+                <w:rFonts w:cstheme="minorHAnsi"/>
+              </w:rPr>
               <w:t>|</w:t>
             </w:r>
           </w:p>
@@ -3260,7 +4391,29 @@
               <w:jc w:val="center"/>
             </w:pPr>
             <w:r>
-              <w:t>|</w:t>
+              <w:rPr>
+                <w:rFonts w:cstheme="minorHAnsi"/>
+              </w:rPr>
+              <w:t>↑</w:t>
+            </w:r>
+          </w:p>
+        </w:tc>
+        <w:tc>
+          <w:tcPr>
+            <w:tcW w:w="1558" w:type="dxa"/>
+          </w:tcPr>
+          <w:p>
+            <w:pPr>
+              <w:tabs>
+                <w:tab w:val="left" w:pos="989"/>
+              </w:tabs>
+              <w:jc w:val="center"/>
+            </w:pPr>
+            <w:r>
+              <w:rPr>
+                <w:rFonts w:cstheme="minorHAnsi"/>
+              </w:rPr>
+              <w:t>↑</w:t>
             </w:r>
           </w:p>
         </w:tc>
@@ -3276,7 +4429,10 @@
               <w:jc w:val="center"/>
             </w:pPr>
             <w:r>
-              <w:t>|</w:t>
+              <w:rPr>
+                <w:rFonts w:cstheme="minorHAnsi"/>
+              </w:rPr>
+              <w:t>↑</w:t>
             </w:r>
           </w:p>
         </w:tc>
@@ -3306,6 +4462,9 @@
               </w:tabs>
               <w:jc w:val="center"/>
             </w:pPr>
+            <w:r>
+              <w:t>fd2</w:t>
+            </w:r>
           </w:p>
         </w:tc>
         <w:tc>
@@ -3319,6 +4478,8 @@
               </w:tabs>
               <w:jc w:val="center"/>
             </w:pPr>
+            <w:bookmarkStart w:id="0" w:name="_GoBack"/>
+            <w:bookmarkEnd w:id="0"/>
           </w:p>
         </w:tc>
         <w:tc>

</xml_diff>